<commit_message>
Update submod104 file and instructions docx file
</commit_message>
<xml_diff>
--- a/Biannual/CCDM Biannaul Instructions.docx
+++ b/Biannual/CCDM Biannaul Instructions.docx
@@ -29,17 +29,6 @@
         </w:rPr>
         <w:t>Read last Quarterly to re-familiarize</w:t>
       </w:r>
-    </w:p>
-    <w:p>
-      <w:pPr>
-        <w:spacing w:after="0" w:line="240" w:lineRule="auto"/>
-        <w:rPr>
-          <w:rFonts w:ascii="Times New Roman" w:eastAsia="Times New Roman" w:hAnsi="Times New Roman" w:cs="Times New Roman"/>
-          <w:b/>
-          <w:sz w:val="20"/>
-          <w:szCs w:val="24"/>
-        </w:rPr>
-      </w:pPr>
     </w:p>
     <w:p>
       <w:pPr>
@@ -123,7 +112,25 @@
           <w:sz w:val="20"/>
           <w:szCs w:val="24"/>
         </w:rPr>
-        <w:t xml:space="preserve"> create a new directory with the format of “NM_YYMMM_YYMMM” where NM is the number of biannual, YYMMM is the year and month of the biannual range.</w:t>
+        <w:t xml:space="preserve"> create a new directory with the format of “</w:t>
+      </w:r>
+      <w:r>
+        <w:rPr>
+          <w:rFonts w:ascii="Times New Roman" w:eastAsia="Times New Roman" w:hAnsi="Times New Roman" w:cs="Times New Roman"/>
+          <w:bCs/>
+          <w:sz w:val="20"/>
+          <w:szCs w:val="24"/>
+        </w:rPr>
+        <w:t>c</w:t>
+      </w:r>
+      <w:r>
+        <w:rPr>
+          <w:rFonts w:ascii="Times New Roman" w:eastAsia="Times New Roman" w:hAnsi="Times New Roman" w:cs="Times New Roman"/>
+          <w:bCs/>
+          <w:sz w:val="20"/>
+          <w:szCs w:val="24"/>
+        </w:rPr>
+        <w:t>” where NM is the number of biannual, YYMMM is the year and month of the biannual range.</w:t>
       </w:r>
     </w:p>
     <w:p>
@@ -181,18 +188,7 @@
         <w:spacing w:after="0" w:line="240" w:lineRule="auto"/>
         <w:rPr>
           <w:rFonts w:ascii="Times New Roman" w:eastAsia="Times New Roman" w:hAnsi="Times New Roman" w:cs="Times New Roman"/>
-          <w:b/>
-          <w:sz w:val="20"/>
-          <w:szCs w:val="24"/>
-        </w:rPr>
-      </w:pPr>
-    </w:p>
-    <w:p>
-      <w:pPr>
-        <w:spacing w:after="0" w:line="240" w:lineRule="auto"/>
-        <w:rPr>
-          <w:rFonts w:ascii="Times New Roman" w:eastAsia="Times New Roman" w:hAnsi="Times New Roman" w:cs="Times New Roman"/>
-          <w:b/>
+          <w:bCs/>
           <w:sz w:val="20"/>
           <w:szCs w:val="24"/>
         </w:rPr>
@@ -223,6 +219,401 @@
           <w:sz w:val="20"/>
           <w:szCs w:val="24"/>
         </w:rPr>
+        <w:t>Copy all Required Files:</w:t>
+      </w:r>
+    </w:p>
+    <w:p>
+      <w:pPr>
+        <w:pStyle w:val="ListParagraph"/>
+        <w:numPr>
+          <w:ilvl w:val="1"/>
+          <w:numId w:val="3"/>
+        </w:numPr>
+        <w:spacing w:after="0" w:line="240" w:lineRule="auto"/>
+        <w:rPr>
+          <w:rFonts w:ascii="Times New Roman" w:eastAsia="Times New Roman" w:hAnsi="Times New Roman" w:cs="Times New Roman"/>
+          <w:bCs/>
+          <w:sz w:val="20"/>
+          <w:szCs w:val="24"/>
+        </w:rPr>
+      </w:pPr>
+      <w:r>
+        <w:rPr>
+          <w:rFonts w:ascii="Times New Roman" w:eastAsia="Times New Roman" w:hAnsi="Times New Roman" w:cs="Times New Roman"/>
+          <w:bCs/>
+          <w:sz w:val="20"/>
+          <w:szCs w:val="24"/>
+        </w:rPr>
+        <w:t>joan_cusato_input</w:t>
+      </w:r>
+      <w:r>
+        <w:rPr>
+          <w:rFonts w:ascii="Times New Roman" w:eastAsia="Times New Roman" w:hAnsi="Times New Roman" w:cs="Times New Roman"/>
+          <w:bCs/>
+          <w:sz w:val="20"/>
+          <w:szCs w:val="24"/>
+        </w:rPr>
+        <w:t xml:space="preserve"> Files</w:t>
+      </w:r>
+    </w:p>
+    <w:p>
+      <w:pPr>
+        <w:pStyle w:val="ListParagraph"/>
+        <w:numPr>
+          <w:ilvl w:val="2"/>
+          <w:numId w:val="3"/>
+        </w:numPr>
+        <w:spacing w:after="0" w:line="240" w:lineRule="auto"/>
+        <w:rPr>
+          <w:rFonts w:ascii="Times New Roman" w:eastAsia="Times New Roman" w:hAnsi="Times New Roman" w:cs="Times New Roman"/>
+          <w:bCs/>
+          <w:sz w:val="20"/>
+          <w:szCs w:val="24"/>
+        </w:rPr>
+      </w:pPr>
+      <w:r>
+        <w:rPr>
+          <w:rFonts w:ascii="Times New Roman" w:eastAsia="Times New Roman" w:hAnsi="Times New Roman" w:cs="Times New Roman"/>
+          <w:bCs/>
+          <w:sz w:val="20"/>
+          <w:szCs w:val="24"/>
+        </w:rPr>
+        <w:t xml:space="preserve">From: </w:t>
+      </w:r>
+      <w:hyperlink r:id="rId8" w:history="1">
+        <w:r>
+          <w:rPr>
+            <w:rStyle w:val="Hyperlink"/>
+            <w:rFonts w:ascii="Times New Roman" w:eastAsia="Times New Roman" w:hAnsi="Times New Roman" w:cs="Times New Roman"/>
+            <w:bCs/>
+            <w:sz w:val="20"/>
+            <w:szCs w:val="24"/>
+          </w:rPr>
+          <w:t>\\noodle\FOT\reports_and_schedules\reports\joan_cusato_input</w:t>
+        </w:r>
+      </w:hyperlink>
+    </w:p>
+    <w:p>
+      <w:pPr>
+        <w:pStyle w:val="ListParagraph"/>
+        <w:numPr>
+          <w:ilvl w:val="2"/>
+          <w:numId w:val="3"/>
+        </w:numPr>
+        <w:spacing w:after="0" w:line="240" w:lineRule="auto"/>
+        <w:rPr>
+          <w:rFonts w:ascii="Times New Roman" w:eastAsia="Times New Roman" w:hAnsi="Times New Roman" w:cs="Times New Roman"/>
+          <w:bCs/>
+          <w:sz w:val="20"/>
+          <w:szCs w:val="24"/>
+        </w:rPr>
+      </w:pPr>
+      <w:r>
+        <w:rPr>
+          <w:rFonts w:ascii="Times New Roman" w:eastAsia="Times New Roman" w:hAnsi="Times New Roman" w:cs="Times New Roman"/>
+          <w:bCs/>
+          <w:sz w:val="20"/>
+          <w:szCs w:val="24"/>
+        </w:rPr>
+        <w:t>To:      \NM_YYMMM_YYMMM\DSN</w:t>
+      </w:r>
+    </w:p>
+    <w:p>
+      <w:pPr>
+        <w:pStyle w:val="ListParagraph"/>
+        <w:numPr>
+          <w:ilvl w:val="1"/>
+          <w:numId w:val="3"/>
+        </w:numPr>
+        <w:spacing w:after="0" w:line="240" w:lineRule="auto"/>
+        <w:rPr>
+          <w:rFonts w:ascii="Times New Roman" w:eastAsia="Times New Roman" w:hAnsi="Times New Roman" w:cs="Times New Roman"/>
+          <w:bCs/>
+          <w:sz w:val="20"/>
+          <w:szCs w:val="24"/>
+        </w:rPr>
+      </w:pPr>
+      <w:r>
+        <w:rPr>
+          <w:rFonts w:ascii="Times New Roman" w:eastAsia="Times New Roman" w:hAnsi="Times New Roman" w:cs="Times New Roman"/>
+          <w:bCs/>
+          <w:sz w:val="20"/>
+          <w:szCs w:val="24"/>
+        </w:rPr>
+        <w:t>Marshall Monthly Files</w:t>
+      </w:r>
+    </w:p>
+    <w:p>
+      <w:pPr>
+        <w:pStyle w:val="ListParagraph"/>
+        <w:numPr>
+          <w:ilvl w:val="2"/>
+          <w:numId w:val="3"/>
+        </w:numPr>
+        <w:spacing w:after="0" w:line="240" w:lineRule="auto"/>
+        <w:rPr>
+          <w:rFonts w:ascii="Times New Roman" w:eastAsia="Times New Roman" w:hAnsi="Times New Roman" w:cs="Times New Roman"/>
+          <w:bCs/>
+          <w:sz w:val="20"/>
+          <w:szCs w:val="24"/>
+        </w:rPr>
+      </w:pPr>
+      <w:r>
+        <w:rPr>
+          <w:rFonts w:ascii="Times New Roman" w:eastAsia="Times New Roman" w:hAnsi="Times New Roman" w:cs="Times New Roman"/>
+          <w:bCs/>
+          <w:sz w:val="20"/>
+          <w:szCs w:val="24"/>
+        </w:rPr>
+        <w:t>From: \\noodle\FOT\</w:t>
+      </w:r>
+      <w:r>
+        <w:rPr>
+          <w:rFonts w:ascii="Times New Roman" w:eastAsia="Times New Roman" w:hAnsi="Times New Roman" w:cs="Times New Roman"/>
+          <w:bCs/>
+          <w:sz w:val="20"/>
+          <w:szCs w:val="24"/>
+        </w:rPr>
+        <w:t>operations\Marshall Monthly</w:t>
+      </w:r>
+    </w:p>
+    <w:p>
+      <w:pPr>
+        <w:pStyle w:val="ListParagraph"/>
+        <w:numPr>
+          <w:ilvl w:val="2"/>
+          <w:numId w:val="3"/>
+        </w:numPr>
+        <w:spacing w:after="0" w:line="240" w:lineRule="auto"/>
+        <w:rPr>
+          <w:rFonts w:ascii="Times New Roman" w:eastAsia="Times New Roman" w:hAnsi="Times New Roman" w:cs="Times New Roman"/>
+          <w:bCs/>
+          <w:sz w:val="20"/>
+          <w:szCs w:val="24"/>
+        </w:rPr>
+      </w:pPr>
+      <w:r>
+        <w:rPr>
+          <w:rFonts w:ascii="Times New Roman" w:eastAsia="Times New Roman" w:hAnsi="Times New Roman" w:cs="Times New Roman"/>
+          <w:bCs/>
+          <w:sz w:val="20"/>
+          <w:szCs w:val="24"/>
+        </w:rPr>
+        <w:t>To:      \NM_YYMMM_YYMMM\DSN</w:t>
+      </w:r>
+    </w:p>
+    <w:p>
+      <w:pPr>
+        <w:pStyle w:val="ListParagraph"/>
+        <w:numPr>
+          <w:ilvl w:val="1"/>
+          <w:numId w:val="3"/>
+        </w:numPr>
+        <w:spacing w:after="0" w:line="240" w:lineRule="auto"/>
+        <w:rPr>
+          <w:rFonts w:ascii="Times New Roman" w:eastAsia="Times New Roman" w:hAnsi="Times New Roman" w:cs="Times New Roman"/>
+          <w:bCs/>
+          <w:sz w:val="20"/>
+          <w:szCs w:val="24"/>
+        </w:rPr>
+      </w:pPr>
+      <w:r>
+        <w:rPr>
+          <w:rFonts w:ascii="Times New Roman" w:eastAsia="Times New Roman" w:hAnsi="Times New Roman" w:cs="Times New Roman"/>
+          <w:bCs/>
+          <w:sz w:val="20"/>
+          <w:szCs w:val="24"/>
+        </w:rPr>
+        <w:t xml:space="preserve">Operations input for CCDM </w:t>
+      </w:r>
+      <w:proofErr w:type="spellStart"/>
+      <w:r>
+        <w:rPr>
+          <w:rFonts w:ascii="Times New Roman" w:eastAsia="Times New Roman" w:hAnsi="Times New Roman" w:cs="Times New Roman"/>
+          <w:bCs/>
+          <w:sz w:val="20"/>
+          <w:szCs w:val="24"/>
+        </w:rPr>
+        <w:t>MMM</w:t>
+      </w:r>
+      <w:r>
+        <w:rPr>
+          <w:rFonts w:ascii="Times New Roman" w:eastAsia="Times New Roman" w:hAnsi="Times New Roman" w:cs="Times New Roman"/>
+          <w:bCs/>
+          <w:sz w:val="20"/>
+          <w:szCs w:val="24"/>
+        </w:rPr>
+        <w:t>_</w:t>
+      </w:r>
+      <w:r>
+        <w:rPr>
+          <w:rFonts w:ascii="Times New Roman" w:eastAsia="Times New Roman" w:hAnsi="Times New Roman" w:cs="Times New Roman"/>
+          <w:bCs/>
+          <w:sz w:val="20"/>
+          <w:szCs w:val="24"/>
+        </w:rPr>
+        <w:t>YY</w:t>
+      </w:r>
+      <w:r>
+        <w:rPr>
+          <w:rFonts w:ascii="Times New Roman" w:eastAsia="Times New Roman" w:hAnsi="Times New Roman" w:cs="Times New Roman"/>
+          <w:bCs/>
+          <w:sz w:val="20"/>
+          <w:szCs w:val="24"/>
+        </w:rPr>
+        <w:t>_thru_</w:t>
+      </w:r>
+      <w:r>
+        <w:rPr>
+          <w:rFonts w:ascii="Times New Roman" w:eastAsia="Times New Roman" w:hAnsi="Times New Roman" w:cs="Times New Roman"/>
+          <w:bCs/>
+          <w:sz w:val="20"/>
+          <w:szCs w:val="24"/>
+        </w:rPr>
+        <w:t>MMM</w:t>
+      </w:r>
+      <w:r>
+        <w:rPr>
+          <w:rFonts w:ascii="Times New Roman" w:eastAsia="Times New Roman" w:hAnsi="Times New Roman" w:cs="Times New Roman"/>
+          <w:bCs/>
+          <w:sz w:val="20"/>
+          <w:szCs w:val="24"/>
+        </w:rPr>
+        <w:t>_</w:t>
+      </w:r>
+      <w:r>
+        <w:rPr>
+          <w:rFonts w:ascii="Times New Roman" w:eastAsia="Times New Roman" w:hAnsi="Times New Roman" w:cs="Times New Roman"/>
+          <w:bCs/>
+          <w:sz w:val="20"/>
+          <w:szCs w:val="24"/>
+        </w:rPr>
+        <w:t>YY</w:t>
+      </w:r>
+      <w:proofErr w:type="spellEnd"/>
+      <w:r>
+        <w:rPr>
+          <w:rFonts w:ascii="Times New Roman" w:eastAsia="Times New Roman" w:hAnsi="Times New Roman" w:cs="Times New Roman"/>
+          <w:bCs/>
+          <w:sz w:val="20"/>
+          <w:szCs w:val="24"/>
+        </w:rPr>
+        <w:t xml:space="preserve"> file</w:t>
+      </w:r>
+    </w:p>
+    <w:p>
+      <w:pPr>
+        <w:pStyle w:val="ListParagraph"/>
+        <w:numPr>
+          <w:ilvl w:val="2"/>
+          <w:numId w:val="3"/>
+        </w:numPr>
+        <w:spacing w:after="0" w:line="240" w:lineRule="auto"/>
+        <w:rPr>
+          <w:rFonts w:ascii="Times New Roman" w:eastAsia="Times New Roman" w:hAnsi="Times New Roman" w:cs="Times New Roman"/>
+          <w:bCs/>
+          <w:sz w:val="20"/>
+          <w:szCs w:val="24"/>
+        </w:rPr>
+      </w:pPr>
+      <w:r>
+        <w:rPr>
+          <w:rFonts w:ascii="Times New Roman" w:eastAsia="Times New Roman" w:hAnsi="Times New Roman" w:cs="Times New Roman"/>
+          <w:bCs/>
+          <w:sz w:val="20"/>
+          <w:szCs w:val="24"/>
+        </w:rPr>
+        <w:t xml:space="preserve">From: </w:t>
+      </w:r>
+      <w:r>
+        <w:rPr>
+          <w:rFonts w:ascii="Times New Roman" w:eastAsia="Times New Roman" w:hAnsi="Times New Roman" w:cs="Times New Roman"/>
+          <w:bCs/>
+          <w:sz w:val="20"/>
+          <w:szCs w:val="24"/>
+        </w:rPr>
+        <w:t>\\noodle\FOT\</w:t>
+      </w:r>
+      <w:r>
+        <w:rPr>
+          <w:rFonts w:ascii="Times New Roman" w:eastAsia="Times New Roman" w:hAnsi="Times New Roman" w:cs="Times New Roman"/>
+          <w:bCs/>
+          <w:sz w:val="20"/>
+          <w:szCs w:val="24"/>
+        </w:rPr>
+        <w:t>operations\Marshall Monthly</w:t>
+      </w:r>
+    </w:p>
+    <w:p>
+      <w:pPr>
+        <w:pStyle w:val="ListParagraph"/>
+        <w:numPr>
+          <w:ilvl w:val="2"/>
+          <w:numId w:val="3"/>
+        </w:numPr>
+        <w:spacing w:after="0" w:line="240" w:lineRule="auto"/>
+        <w:rPr>
+          <w:rFonts w:ascii="Times New Roman" w:eastAsia="Times New Roman" w:hAnsi="Times New Roman" w:cs="Times New Roman"/>
+          <w:bCs/>
+          <w:sz w:val="20"/>
+          <w:szCs w:val="24"/>
+        </w:rPr>
+      </w:pPr>
+      <w:r>
+        <w:rPr>
+          <w:rFonts w:ascii="Times New Roman" w:eastAsia="Times New Roman" w:hAnsi="Times New Roman" w:cs="Times New Roman"/>
+          <w:bCs/>
+          <w:sz w:val="20"/>
+          <w:szCs w:val="24"/>
+        </w:rPr>
+        <w:t xml:space="preserve">To:      </w:t>
+      </w:r>
+      <w:r>
+        <w:rPr>
+          <w:rFonts w:ascii="Times New Roman" w:eastAsia="Times New Roman" w:hAnsi="Times New Roman" w:cs="Times New Roman"/>
+          <w:bCs/>
+          <w:sz w:val="20"/>
+          <w:szCs w:val="24"/>
+        </w:rPr>
+        <w:t>\NM_YYMMM_YYMMM\DSN</w:t>
+      </w:r>
+    </w:p>
+    <w:p>
+      <w:pPr>
+        <w:spacing w:after="0" w:line="240" w:lineRule="auto"/>
+        <w:rPr>
+          <w:rFonts w:ascii="Times New Roman" w:eastAsia="Times New Roman" w:hAnsi="Times New Roman" w:cs="Times New Roman"/>
+          <w:b/>
+          <w:sz w:val="20"/>
+          <w:szCs w:val="24"/>
+        </w:rPr>
+      </w:pPr>
+    </w:p>
+    <w:p>
+      <w:pPr>
+        <w:pStyle w:val="ListParagraph"/>
+        <w:numPr>
+          <w:ilvl w:val="0"/>
+          <w:numId w:val="3"/>
+        </w:numPr>
+        <w:tabs>
+          <w:tab w:val="num" w:pos="936"/>
+        </w:tabs>
+        <w:spacing w:after="0" w:line="240" w:lineRule="auto"/>
+        <w:rPr>
+          <w:rFonts w:ascii="Times New Roman" w:eastAsia="Times New Roman" w:hAnsi="Times New Roman" w:cs="Times New Roman"/>
+          <w:b/>
+          <w:sz w:val="20"/>
+          <w:szCs w:val="24"/>
+        </w:rPr>
+      </w:pPr>
+      <w:r>
+        <w:rPr>
+          <w:rFonts w:ascii="Times New Roman" w:eastAsia="Times New Roman" w:hAnsi="Times New Roman" w:cs="Times New Roman"/>
+          <w:b/>
+          <w:sz w:val="20"/>
+          <w:szCs w:val="24"/>
+        </w:rPr>
         <w:t>Generate BEAT reports for period</w:t>
       </w:r>
     </w:p>
@@ -730,91 +1121,27 @@
     <w:p>
       <w:pPr>
         <w:spacing w:after="0" w:line="240" w:lineRule="auto"/>
-        <w:rPr>
-          <w:rFonts w:ascii="Times New Roman" w:eastAsia="Times New Roman" w:hAnsi="Times New Roman" w:cs="Times New Roman"/>
-          <w:bCs/>
-          <w:sz w:val="20"/>
-          <w:szCs w:val="24"/>
-        </w:rPr>
-      </w:pPr>
-      <w:r>
-        <w:rPr>
-          <w:rFonts w:ascii="Times New Roman" w:eastAsia="Times New Roman" w:hAnsi="Times New Roman" w:cs="Times New Roman"/>
-          <w:bCs/>
+        <w:jc w:val="center"/>
+        <w:rPr>
+          <w:rFonts w:ascii="Times New Roman" w:eastAsia="Times New Roman" w:hAnsi="Times New Roman" w:cs="Times New Roman"/>
+          <w:bCs/>
+          <w:sz w:val="20"/>
+          <w:szCs w:val="24"/>
+        </w:rPr>
+      </w:pPr>
+      <w:r>
+        <w:rPr>
+          <w:rFonts w:ascii="Times New Roman" w:eastAsia="Times New Roman" w:hAnsi="Times New Roman" w:cs="Times New Roman"/>
+          <w:bCs/>
+          <w:noProof/>
           <w:sz w:val="20"/>
           <w:szCs w:val="24"/>
         </w:rPr>
         <w:drawing>
-          <wp:inline distT="0" distB="0" distL="0" distR="0" wp14:anchorId="139D4A02" wp14:editId="45C4586C">
-            <wp:extent cx="5943600" cy="2338070"/>
-            <wp:effectExtent l="0" t="0" r="0" b="5080"/>
+          <wp:inline distT="0" distB="0" distL="0" distR="0" wp14:anchorId="139D4A02" wp14:editId="565BF721">
+            <wp:extent cx="4302047" cy="1692322"/>
+            <wp:effectExtent l="0" t="0" r="3810" b="3175"/>
             <wp:docPr id="1" name="Picture 1"/>
-            <wp:cNvGraphicFramePr>
-              <a:graphicFrameLocks xmlns:a="http://schemas.openxmlformats.org/drawingml/2006/main" noChangeAspect="1"/>
-            </wp:cNvGraphicFramePr>
-            <a:graphic xmlns:a="http://schemas.openxmlformats.org/drawingml/2006/main">
-              <a:graphicData uri="http://schemas.openxmlformats.org/drawingml/2006/picture">
-                <pic:pic xmlns:pic="http://schemas.openxmlformats.org/drawingml/2006/picture">
-                  <pic:nvPicPr>
-                    <pic:cNvPr id="1" name=""/>
-                    <pic:cNvPicPr/>
-                  </pic:nvPicPr>
-                  <pic:blipFill>
-                    <a:blip r:embed="rId8"/>
-                    <a:stretch>
-                      <a:fillRect/>
-                    </a:stretch>
-                  </pic:blipFill>
-                  <pic:spPr>
-                    <a:xfrm>
-                      <a:off x="0" y="0"/>
-                      <a:ext cx="5943600" cy="2338070"/>
-                    </a:xfrm>
-                    <a:prstGeom prst="rect">
-                      <a:avLst/>
-                    </a:prstGeom>
-                  </pic:spPr>
-                </pic:pic>
-              </a:graphicData>
-            </a:graphic>
-          </wp:inline>
-        </w:drawing>
-      </w:r>
-    </w:p>
-    <w:p>
-      <w:pPr>
-        <w:spacing w:after="0" w:line="240" w:lineRule="auto"/>
-        <w:rPr>
-          <w:rFonts w:ascii="Times New Roman" w:eastAsia="Times New Roman" w:hAnsi="Times New Roman" w:cs="Times New Roman"/>
-          <w:b/>
-          <w:sz w:val="20"/>
-          <w:szCs w:val="24"/>
-        </w:rPr>
-      </w:pPr>
-    </w:p>
-    <w:p>
-      <w:pPr>
-        <w:spacing w:after="0" w:line="240" w:lineRule="auto"/>
-        <w:jc w:val="center"/>
-        <w:rPr>
-          <w:rFonts w:ascii="Times New Roman" w:eastAsia="Times New Roman" w:hAnsi="Times New Roman" w:cs="Times New Roman"/>
-          <w:b/>
-          <w:sz w:val="20"/>
-          <w:szCs w:val="24"/>
-        </w:rPr>
-      </w:pPr>
-      <w:r>
-        <w:rPr>
-          <w:rFonts w:ascii="Times New Roman" w:eastAsia="Times New Roman" w:hAnsi="Times New Roman" w:cs="Times New Roman"/>
-          <w:b/>
-          <w:sz w:val="20"/>
-          <w:szCs w:val="24"/>
-        </w:rPr>
-        <w:drawing>
-          <wp:inline distT="0" distB="0" distL="0" distR="0" wp14:anchorId="1E230B3E" wp14:editId="4B312725">
-            <wp:extent cx="3860358" cy="1324730"/>
-            <wp:effectExtent l="0" t="0" r="6985" b="8890"/>
-            <wp:docPr id="2" name="Picture 2"/>
             <wp:cNvGraphicFramePr>
               <a:graphicFrameLocks xmlns:a="http://schemas.openxmlformats.org/drawingml/2006/main" noChangeAspect="1"/>
             </wp:cNvGraphicFramePr>
@@ -834,7 +1161,7 @@
                   <pic:spPr>
                     <a:xfrm>
                       <a:off x="0" y="0"/>
-                      <a:ext cx="3873644" cy="1329289"/>
+                      <a:ext cx="4338661" cy="1706725"/>
                     </a:xfrm>
                     <a:prstGeom prst="rect">
                       <a:avLst/>
@@ -850,17 +1177,19 @@
     <w:p>
       <w:pPr>
         <w:spacing w:after="0" w:line="240" w:lineRule="auto"/>
-        <w:rPr>
-          <w:rFonts w:ascii="Times New Roman" w:eastAsia="Times New Roman" w:hAnsi="Times New Roman" w:cs="Times New Roman"/>
-          <w:bCs/>
-          <w:sz w:val="20"/>
-          <w:szCs w:val="24"/>
-        </w:rPr>
-      </w:pPr>
-    </w:p>
-    <w:p>
-      <w:pPr>
-        <w:spacing w:after="0" w:line="240" w:lineRule="auto"/>
+        <w:jc w:val="center"/>
+        <w:rPr>
+          <w:rFonts w:ascii="Times New Roman" w:eastAsia="Times New Roman" w:hAnsi="Times New Roman" w:cs="Times New Roman"/>
+          <w:bCs/>
+          <w:sz w:val="20"/>
+          <w:szCs w:val="24"/>
+        </w:rPr>
+      </w:pPr>
+    </w:p>
+    <w:p>
+      <w:pPr>
+        <w:spacing w:after="0" w:line="240" w:lineRule="auto"/>
+        <w:jc w:val="center"/>
         <w:rPr>
           <w:rFonts w:ascii="Times New Roman" w:eastAsia="Times New Roman" w:hAnsi="Times New Roman" w:cs="Times New Roman"/>
           <w:b/>
@@ -868,17 +1197,50 @@
           <w:szCs w:val="24"/>
         </w:rPr>
       </w:pPr>
-    </w:p>
-    <w:p>
-      <w:pPr>
-        <w:spacing w:after="0" w:line="240" w:lineRule="auto"/>
+      <w:r>
         <w:rPr>
           <w:rFonts w:ascii="Times New Roman" w:eastAsia="Times New Roman" w:hAnsi="Times New Roman" w:cs="Times New Roman"/>
           <w:b/>
-          <w:sz w:val="20"/>
-          <w:szCs w:val="24"/>
-        </w:rPr>
-      </w:pPr>
+          <w:noProof/>
+          <w:sz w:val="20"/>
+          <w:szCs w:val="24"/>
+        </w:rPr>
+        <w:drawing>
+          <wp:inline distT="0" distB="0" distL="0" distR="0" wp14:anchorId="1E230B3E" wp14:editId="660975FD">
+            <wp:extent cx="3168285" cy="1087236"/>
+            <wp:effectExtent l="0" t="0" r="0" b="0"/>
+            <wp:docPr id="2" name="Picture 2"/>
+            <wp:cNvGraphicFramePr>
+              <a:graphicFrameLocks xmlns:a="http://schemas.openxmlformats.org/drawingml/2006/main" noChangeAspect="1"/>
+            </wp:cNvGraphicFramePr>
+            <a:graphic xmlns:a="http://schemas.openxmlformats.org/drawingml/2006/main">
+              <a:graphicData uri="http://schemas.openxmlformats.org/drawingml/2006/picture">
+                <pic:pic xmlns:pic="http://schemas.openxmlformats.org/drawingml/2006/picture">
+                  <pic:nvPicPr>
+                    <pic:cNvPr id="1" name=""/>
+                    <pic:cNvPicPr/>
+                  </pic:nvPicPr>
+                  <pic:blipFill>
+                    <a:blip r:embed="rId10"/>
+                    <a:stretch>
+                      <a:fillRect/>
+                    </a:stretch>
+                  </pic:blipFill>
+                  <pic:spPr>
+                    <a:xfrm>
+                      <a:off x="0" y="0"/>
+                      <a:ext cx="3207434" cy="1100670"/>
+                    </a:xfrm>
+                    <a:prstGeom prst="rect">
+                      <a:avLst/>
+                    </a:prstGeom>
+                  </pic:spPr>
+                </pic:pic>
+              </a:graphicData>
+            </a:graphic>
+          </wp:inline>
+        </w:drawing>
+      </w:r>
     </w:p>
     <w:p>
       <w:pPr>
@@ -906,52 +1268,165 @@
           <w:szCs w:val="24"/>
         </w:rPr>
         <w:lastRenderedPageBreak/>
-        <w:t xml:space="preserve">Generate all SKA data </w:t>
-      </w:r>
-      <w:r>
+        <w:t>(If SSR-A Was Prime) Update average_sbe_submod104_plot.py to include new period.</w:t>
+      </w:r>
+    </w:p>
+    <w:p>
+      <w:pPr>
+        <w:pStyle w:val="ListParagraph"/>
+        <w:numPr>
+          <w:ilvl w:val="1"/>
+          <w:numId w:val="3"/>
+        </w:numPr>
+        <w:spacing w:after="0" w:line="240" w:lineRule="auto"/>
+        <w:rPr>
+          <w:rFonts w:ascii="Times New Roman" w:eastAsia="Times New Roman" w:hAnsi="Times New Roman" w:cs="Times New Roman"/>
+          <w:bCs/>
+          <w:sz w:val="18"/>
+          <w:szCs w:val="18"/>
+        </w:rPr>
+      </w:pPr>
+      <w:hyperlink r:id="rId11" w:history="1">
+        <w:r>
+          <w:rPr>
+            <w:rStyle w:val="Hyperlink"/>
+            <w:rFonts w:ascii="Times New Roman" w:eastAsia="Times New Roman" w:hAnsi="Times New Roman" w:cs="Times New Roman"/>
+            <w:bCs/>
+            <w:sz w:val="18"/>
+            <w:szCs w:val="18"/>
+          </w:rPr>
+          <w:t>\\noodle\GRETA</w:t>
+        </w:r>
+        <w:r>
+          <w:rPr>
+            <w:rStyle w:val="Hyperlink"/>
+            <w:rFonts w:ascii="Times New Roman" w:eastAsia="Times New Roman" w:hAnsi="Times New Roman" w:cs="Times New Roman"/>
+            <w:bCs/>
+            <w:sz w:val="18"/>
+            <w:szCs w:val="18"/>
+          </w:rPr>
+          <w:t>\rhoover\python\Code\dev\ccdm\Biannual\components\average_sbe_submod104_plot.py</w:t>
+        </w:r>
+      </w:hyperlink>
+    </w:p>
+    <w:p>
+      <w:pPr>
+        <w:pStyle w:val="ListParagraph"/>
+        <w:numPr>
+          <w:ilvl w:val="1"/>
+          <w:numId w:val="3"/>
+        </w:numPr>
+        <w:spacing w:after="0" w:line="240" w:lineRule="auto"/>
         <w:rPr>
           <w:rFonts w:ascii="Times New Roman" w:eastAsia="Times New Roman" w:hAnsi="Times New Roman" w:cs="Times New Roman"/>
           <w:b/>
-          <w:sz w:val="20"/>
-          <w:szCs w:val="24"/>
-        </w:rPr>
-        <w:t xml:space="preserve">plots </w:t>
-      </w:r>
+          <w:sz w:val="18"/>
+          <w:szCs w:val="18"/>
+        </w:rPr>
+      </w:pPr>
       <w:r>
         <w:rPr>
           <w:rFonts w:ascii="Times New Roman" w:eastAsia="Times New Roman" w:hAnsi="Times New Roman" w:cs="Times New Roman"/>
           <w:b/>
-          <w:sz w:val="20"/>
-          <w:szCs w:val="24"/>
-        </w:rPr>
-        <w:t xml:space="preserve">for biannual period (via </w:t>
-      </w:r>
-      <w:proofErr w:type="spellStart"/>
-      <w:r>
+          <w:sz w:val="18"/>
+          <w:szCs w:val="18"/>
+        </w:rPr>
+        <w:drawing>
+          <wp:inline distT="0" distB="0" distL="0" distR="0" wp14:anchorId="066F3B5F" wp14:editId="01EC146E">
+            <wp:extent cx="3766782" cy="756576"/>
+            <wp:effectExtent l="0" t="0" r="5715" b="5715"/>
+            <wp:docPr id="3" name="Picture 3"/>
+            <wp:cNvGraphicFramePr>
+              <a:graphicFrameLocks xmlns:a="http://schemas.openxmlformats.org/drawingml/2006/main" noChangeAspect="1"/>
+            </wp:cNvGraphicFramePr>
+            <a:graphic xmlns:a="http://schemas.openxmlformats.org/drawingml/2006/main">
+              <a:graphicData uri="http://schemas.openxmlformats.org/drawingml/2006/picture">
+                <pic:pic xmlns:pic="http://schemas.openxmlformats.org/drawingml/2006/picture">
+                  <pic:nvPicPr>
+                    <pic:cNvPr id="1" name=""/>
+                    <pic:cNvPicPr/>
+                  </pic:nvPicPr>
+                  <pic:blipFill>
+                    <a:blip r:embed="rId12"/>
+                    <a:stretch>
+                      <a:fillRect/>
+                    </a:stretch>
+                  </pic:blipFill>
+                  <pic:spPr>
+                    <a:xfrm>
+                      <a:off x="0" y="0"/>
+                      <a:ext cx="3823830" cy="768034"/>
+                    </a:xfrm>
+                    <a:prstGeom prst="rect">
+                      <a:avLst/>
+                    </a:prstGeom>
+                  </pic:spPr>
+                </pic:pic>
+              </a:graphicData>
+            </a:graphic>
+          </wp:inline>
+        </w:drawing>
+      </w:r>
+    </w:p>
+    <w:p>
+      <w:pPr>
+        <w:pStyle w:val="ListParagraph"/>
+        <w:numPr>
+          <w:ilvl w:val="1"/>
+          <w:numId w:val="3"/>
+        </w:numPr>
+        <w:spacing w:after="0" w:line="240" w:lineRule="auto"/>
+        <w:rPr>
+          <w:rFonts w:ascii="Times New Roman" w:eastAsia="Times New Roman" w:hAnsi="Times New Roman" w:cs="Times New Roman"/>
+          <w:bCs/>
+          <w:sz w:val="18"/>
+          <w:szCs w:val="18"/>
+        </w:rPr>
+      </w:pPr>
+      <w:r>
+        <w:rPr>
+          <w:rFonts w:ascii="Times New Roman" w:eastAsia="Times New Roman" w:hAnsi="Times New Roman" w:cs="Times New Roman"/>
+          <w:bCs/>
+          <w:sz w:val="18"/>
+          <w:szCs w:val="18"/>
+        </w:rPr>
+        <w:t>File is in GitHub Repo (</w:t>
+      </w:r>
+      <w:r>
+        <w:rPr>
+          <w:rFonts w:ascii="Times New Roman" w:eastAsia="Times New Roman" w:hAnsi="Times New Roman" w:cs="Times New Roman"/>
+          <w:bCs/>
+          <w:sz w:val="18"/>
+          <w:szCs w:val="18"/>
+        </w:rPr>
+        <w:t>https://github.com/fot/ccdm/blob/main/Biannual/components/average_sbe_submod104_plot.py</w:t>
+      </w:r>
+      <w:r>
+        <w:rPr>
+          <w:rFonts w:ascii="Times New Roman" w:eastAsia="Times New Roman" w:hAnsi="Times New Roman" w:cs="Times New Roman"/>
+          <w:bCs/>
+          <w:sz w:val="18"/>
+          <w:szCs w:val="18"/>
+        </w:rPr>
+        <w:t>)</w:t>
+      </w:r>
+    </w:p>
+    <w:p>
+      <w:pPr>
+        <w:spacing w:after="0" w:line="240" w:lineRule="auto"/>
         <w:rPr>
           <w:rFonts w:ascii="Times New Roman" w:eastAsia="Times New Roman" w:hAnsi="Times New Roman" w:cs="Times New Roman"/>
           <w:b/>
           <w:sz w:val="20"/>
           <w:szCs w:val="24"/>
         </w:rPr>
-        <w:t>chimchim</w:t>
-      </w:r>
-      <w:proofErr w:type="spellEnd"/>
-      <w:r>
-        <w:rPr>
-          <w:rFonts w:ascii="Times New Roman" w:eastAsia="Times New Roman" w:hAnsi="Times New Roman" w:cs="Times New Roman"/>
-          <w:b/>
-          <w:sz w:val="20"/>
-          <w:szCs w:val="24"/>
-        </w:rPr>
-        <w:t>)</w:t>
-      </w:r>
-    </w:p>
-    <w:p>
-      <w:pPr>
-        <w:pStyle w:val="ListParagraph"/>
-        <w:numPr>
-          <w:ilvl w:val="1"/>
+      </w:pPr>
+    </w:p>
+    <w:p>
+      <w:pPr>
+        <w:pStyle w:val="ListParagraph"/>
+        <w:numPr>
+          <w:ilvl w:val="0"/>
           <w:numId w:val="3"/>
         </w:numPr>
         <w:tabs>
@@ -960,25 +1435,43 @@
         <w:spacing w:after="0" w:line="240" w:lineRule="auto"/>
         <w:rPr>
           <w:rFonts w:ascii="Times New Roman" w:eastAsia="Times New Roman" w:hAnsi="Times New Roman" w:cs="Times New Roman"/>
-          <w:bCs/>
-          <w:sz w:val="20"/>
-          <w:szCs w:val="24"/>
-        </w:rPr>
-      </w:pPr>
-      <w:r>
-        <w:rPr>
-          <w:rFonts w:ascii="Times New Roman" w:eastAsia="Times New Roman" w:hAnsi="Times New Roman" w:cs="Times New Roman"/>
-          <w:bCs/>
-          <w:sz w:val="20"/>
-          <w:szCs w:val="24"/>
-        </w:rPr>
-        <w:t xml:space="preserve">SSH into </w:t>
+          <w:b/>
+          <w:sz w:val="20"/>
+          <w:szCs w:val="24"/>
+        </w:rPr>
+      </w:pPr>
+      <w:r>
+        <w:rPr>
+          <w:rFonts w:ascii="Times New Roman" w:eastAsia="Times New Roman" w:hAnsi="Times New Roman" w:cs="Times New Roman"/>
+          <w:b/>
+          <w:sz w:val="20"/>
+          <w:szCs w:val="24"/>
+        </w:rPr>
+        <w:t xml:space="preserve">Generate all SKA data </w:t>
+      </w:r>
+      <w:r>
+        <w:rPr>
+          <w:rFonts w:ascii="Times New Roman" w:eastAsia="Times New Roman" w:hAnsi="Times New Roman" w:cs="Times New Roman"/>
+          <w:b/>
+          <w:sz w:val="20"/>
+          <w:szCs w:val="24"/>
+        </w:rPr>
+        <w:t xml:space="preserve">plots </w:t>
+      </w:r>
+      <w:r>
+        <w:rPr>
+          <w:rFonts w:ascii="Times New Roman" w:eastAsia="Times New Roman" w:hAnsi="Times New Roman" w:cs="Times New Roman"/>
+          <w:b/>
+          <w:sz w:val="20"/>
+          <w:szCs w:val="24"/>
+        </w:rPr>
+        <w:t xml:space="preserve">for biannual period (via </w:t>
       </w:r>
       <w:proofErr w:type="spellStart"/>
       <w:r>
         <w:rPr>
           <w:rFonts w:ascii="Times New Roman" w:eastAsia="Times New Roman" w:hAnsi="Times New Roman" w:cs="Times New Roman"/>
-          <w:bCs/>
+          <w:b/>
           <w:sz w:val="20"/>
           <w:szCs w:val="24"/>
         </w:rPr>
@@ -988,38 +1481,18 @@
       <w:r>
         <w:rPr>
           <w:rFonts w:ascii="Times New Roman" w:eastAsia="Times New Roman" w:hAnsi="Times New Roman" w:cs="Times New Roman"/>
-          <w:bCs/>
-          <w:sz w:val="20"/>
-          <w:szCs w:val="24"/>
-        </w:rPr>
-        <w:t xml:space="preserve"> via a terminal (or </w:t>
-      </w:r>
-      <w:proofErr w:type="spellStart"/>
-      <w:r>
-        <w:rPr>
-          <w:rFonts w:ascii="Times New Roman" w:eastAsia="Times New Roman" w:hAnsi="Times New Roman" w:cs="Times New Roman"/>
-          <w:bCs/>
-          <w:sz w:val="20"/>
-          <w:szCs w:val="24"/>
-        </w:rPr>
-        <w:t>vscode</w:t>
-      </w:r>
-      <w:proofErr w:type="spellEnd"/>
-      <w:r>
-        <w:rPr>
-          <w:rFonts w:ascii="Times New Roman" w:eastAsia="Times New Roman" w:hAnsi="Times New Roman" w:cs="Times New Roman"/>
-          <w:bCs/>
-          <w:sz w:val="20"/>
-          <w:szCs w:val="24"/>
-        </w:rPr>
-        <w:t xml:space="preserve"> or whatever)</w:t>
-      </w:r>
-    </w:p>
-    <w:p>
-      <w:pPr>
-        <w:pStyle w:val="ListParagraph"/>
-        <w:numPr>
-          <w:ilvl w:val="2"/>
+          <w:b/>
+          <w:sz w:val="20"/>
+          <w:szCs w:val="24"/>
+        </w:rPr>
+        <w:t>)</w:t>
+      </w:r>
+    </w:p>
+    <w:p>
+      <w:pPr>
+        <w:pStyle w:val="ListParagraph"/>
+        <w:numPr>
+          <w:ilvl w:val="1"/>
           <w:numId w:val="3"/>
         </w:numPr>
         <w:tabs>
@@ -1036,6 +1509,74 @@
       <w:r>
         <w:rPr>
           <w:rFonts w:ascii="Times New Roman" w:eastAsia="Times New Roman" w:hAnsi="Times New Roman" w:cs="Times New Roman"/>
+          <w:bCs/>
+          <w:sz w:val="20"/>
+          <w:szCs w:val="24"/>
+        </w:rPr>
+        <w:t xml:space="preserve">SSH into </w:t>
+      </w:r>
+      <w:proofErr w:type="spellStart"/>
+      <w:r>
+        <w:rPr>
+          <w:rFonts w:ascii="Times New Roman" w:eastAsia="Times New Roman" w:hAnsi="Times New Roman" w:cs="Times New Roman"/>
+          <w:bCs/>
+          <w:sz w:val="20"/>
+          <w:szCs w:val="24"/>
+        </w:rPr>
+        <w:t>chimchim</w:t>
+      </w:r>
+      <w:proofErr w:type="spellEnd"/>
+      <w:r>
+        <w:rPr>
+          <w:rFonts w:ascii="Times New Roman" w:eastAsia="Times New Roman" w:hAnsi="Times New Roman" w:cs="Times New Roman"/>
+          <w:bCs/>
+          <w:sz w:val="20"/>
+          <w:szCs w:val="24"/>
+        </w:rPr>
+        <w:t xml:space="preserve"> via a terminal (or </w:t>
+      </w:r>
+      <w:proofErr w:type="spellStart"/>
+      <w:r>
+        <w:rPr>
+          <w:rFonts w:ascii="Times New Roman" w:eastAsia="Times New Roman" w:hAnsi="Times New Roman" w:cs="Times New Roman"/>
+          <w:bCs/>
+          <w:sz w:val="20"/>
+          <w:szCs w:val="24"/>
+        </w:rPr>
+        <w:t>vscode</w:t>
+      </w:r>
+      <w:proofErr w:type="spellEnd"/>
+      <w:r>
+        <w:rPr>
+          <w:rFonts w:ascii="Times New Roman" w:eastAsia="Times New Roman" w:hAnsi="Times New Roman" w:cs="Times New Roman"/>
+          <w:bCs/>
+          <w:sz w:val="20"/>
+          <w:szCs w:val="24"/>
+        </w:rPr>
+        <w:t xml:space="preserve"> or whatever)</w:t>
+      </w:r>
+    </w:p>
+    <w:p>
+      <w:pPr>
+        <w:pStyle w:val="ListParagraph"/>
+        <w:numPr>
+          <w:ilvl w:val="2"/>
+          <w:numId w:val="3"/>
+        </w:numPr>
+        <w:tabs>
+          <w:tab w:val="num" w:pos="936"/>
+        </w:tabs>
+        <w:spacing w:after="0" w:line="240" w:lineRule="auto"/>
+        <w:rPr>
+          <w:rFonts w:ascii="Times New Roman" w:eastAsia="Times New Roman" w:hAnsi="Times New Roman" w:cs="Times New Roman"/>
+          <w:bCs/>
+          <w:sz w:val="20"/>
+          <w:szCs w:val="24"/>
+        </w:rPr>
+      </w:pPr>
+      <w:r>
+        <w:rPr>
+          <w:rFonts w:ascii="Times New Roman" w:eastAsia="Times New Roman" w:hAnsi="Times New Roman" w:cs="Times New Roman"/>
           <w:b/>
           <w:sz w:val="20"/>
           <w:szCs w:val="24"/>
@@ -1064,7 +1605,7 @@
         </w:rPr>
         <w:t xml:space="preserve"> </w:t>
       </w:r>
-      <w:hyperlink r:id="rId10" w:history="1">
+      <w:hyperlink r:id="rId13" w:history="1">
         <w:r>
           <w:rPr>
             <w:rStyle w:val="Hyperlink"/>
@@ -1457,17 +1998,6 @@
     </w:p>
     <w:p>
       <w:pPr>
-        <w:spacing w:after="0" w:line="240" w:lineRule="auto"/>
-        <w:rPr>
-          <w:rFonts w:ascii="Times New Roman" w:eastAsia="Times New Roman" w:hAnsi="Times New Roman" w:cs="Times New Roman"/>
-          <w:bCs/>
-          <w:sz w:val="20"/>
-          <w:szCs w:val="24"/>
-        </w:rPr>
-      </w:pPr>
-    </w:p>
-    <w:p>
-      <w:pPr>
         <w:pStyle w:val="ListParagraph"/>
         <w:numPr>
           <w:ilvl w:val="0"/>
@@ -1921,17 +2451,6 @@
     </w:p>
     <w:p>
       <w:pPr>
-        <w:spacing w:after="0" w:line="240" w:lineRule="auto"/>
-        <w:rPr>
-          <w:rFonts w:ascii="Times New Roman" w:eastAsia="Times New Roman" w:hAnsi="Times New Roman" w:cs="Times New Roman"/>
-          <w:bCs/>
-          <w:sz w:val="20"/>
-          <w:szCs w:val="24"/>
-        </w:rPr>
-      </w:pPr>
-    </w:p>
-    <w:p>
-      <w:pPr>
         <w:pStyle w:val="ListParagraph"/>
         <w:numPr>
           <w:ilvl w:val="0"/>
@@ -1977,9 +2496,68 @@
           <w:sz w:val="20"/>
           <w:szCs w:val="24"/>
         </w:rPr>
-        <w:t xml:space="preserve">From noodle directory </w:t>
-      </w:r>
-      <w:hyperlink r:id="rId11" w:history="1">
+        <w:t xml:space="preserve">Run </w:t>
+      </w:r>
+      <w:r>
+        <w:rPr>
+          <w:rFonts w:ascii="Times New Roman" w:eastAsia="Times New Roman" w:hAnsi="Times New Roman" w:cs="Times New Roman"/>
+          <w:bCs/>
+          <w:sz w:val="20"/>
+          <w:szCs w:val="24"/>
+        </w:rPr>
+        <w:t>clock_rate_plotly.py</w:t>
+      </w:r>
+      <w:r>
+        <w:rPr>
+          <w:rFonts w:ascii="Times New Roman" w:eastAsia="Times New Roman" w:hAnsi="Times New Roman" w:cs="Times New Roman"/>
+          <w:bCs/>
+          <w:sz w:val="20"/>
+          <w:szCs w:val="24"/>
+        </w:rPr>
+        <w:t xml:space="preserve"> to generate latest clock plots. At conclusion of script run select “y” to generate biannual plots, input the appropriate date range.</w:t>
+      </w:r>
+    </w:p>
+    <w:p>
+      <w:pPr>
+        <w:pStyle w:val="ListParagraph"/>
+        <w:numPr>
+          <w:ilvl w:val="1"/>
+          <w:numId w:val="3"/>
+        </w:numPr>
+        <w:spacing w:after="0" w:line="240" w:lineRule="auto"/>
+        <w:rPr>
+          <w:rFonts w:ascii="Times New Roman" w:eastAsia="Times New Roman" w:hAnsi="Times New Roman" w:cs="Times New Roman"/>
+          <w:bCs/>
+          <w:sz w:val="20"/>
+          <w:szCs w:val="24"/>
+        </w:rPr>
+      </w:pPr>
+      <w:r>
+        <w:rPr>
+          <w:rFonts w:ascii="Times New Roman" w:eastAsia="Times New Roman" w:hAnsi="Times New Roman" w:cs="Times New Roman"/>
+          <w:bCs/>
+          <w:sz w:val="20"/>
+          <w:szCs w:val="24"/>
+        </w:rPr>
+        <w:t>Generated plot saved to desktop.</w:t>
+      </w:r>
+    </w:p>
+    <w:p>
+      <w:pPr>
+        <w:pStyle w:val="ListParagraph"/>
+        <w:numPr>
+          <w:ilvl w:val="1"/>
+          <w:numId w:val="3"/>
+        </w:numPr>
+        <w:spacing w:after="0" w:line="240" w:lineRule="auto"/>
+        <w:rPr>
+          <w:rFonts w:ascii="Times New Roman" w:eastAsia="Times New Roman" w:hAnsi="Times New Roman" w:cs="Times New Roman"/>
+          <w:bCs/>
+          <w:sz w:val="20"/>
+          <w:szCs w:val="24"/>
+        </w:rPr>
+      </w:pPr>
+      <w:hyperlink r:id="rId14" w:history="1">
         <w:r>
           <w:rPr>
             <w:rStyle w:val="Hyperlink"/>
@@ -1988,9 +2566,1247 @@
             <w:sz w:val="20"/>
             <w:szCs w:val="24"/>
           </w:rPr>
-          <w:t xml:space="preserve">\\noodle\fot\engineering\ccdm\Clock_Timing\Clock Rate </w:t>
+          <w:t>\\noodle\FOT\engineering\ccdm\Clock_Timing\Clock Rate Trending_files\clock_rate_plotly.py.lnk</w:t>
         </w:r>
-        <w:proofErr w:type="spellStart"/>
+      </w:hyperlink>
+    </w:p>
+    <w:p>
+      <w:pPr>
+        <w:spacing w:after="0" w:line="240" w:lineRule="auto"/>
+        <w:rPr>
+          <w:rFonts w:ascii="Times New Roman" w:eastAsia="Times New Roman" w:hAnsi="Times New Roman" w:cs="Times New Roman"/>
+          <w:bCs/>
+          <w:sz w:val="20"/>
+          <w:szCs w:val="24"/>
+        </w:rPr>
+      </w:pPr>
+    </w:p>
+    <w:p>
+      <w:pPr>
+        <w:pStyle w:val="ListParagraph"/>
+        <w:numPr>
+          <w:ilvl w:val="0"/>
+          <w:numId w:val="3"/>
+        </w:numPr>
+        <w:spacing w:after="0" w:line="240" w:lineRule="auto"/>
+        <w:rPr>
+          <w:rFonts w:ascii="Times New Roman" w:eastAsia="Times New Roman" w:hAnsi="Times New Roman" w:cs="Times New Roman"/>
+          <w:b/>
+          <w:sz w:val="20"/>
+          <w:szCs w:val="24"/>
+        </w:rPr>
+      </w:pPr>
+      <w:r>
+        <w:rPr>
+          <w:rFonts w:ascii="Times New Roman" w:eastAsia="Times New Roman" w:hAnsi="Times New Roman" w:cs="Times New Roman"/>
+          <w:b/>
+          <w:sz w:val="20"/>
+          <w:szCs w:val="24"/>
+        </w:rPr>
+        <w:t>(If SSR-B is Becoming the new Prime SSR) Update BEAT Tool</w:t>
+      </w:r>
+    </w:p>
+    <w:p>
+      <w:pPr>
+        <w:pStyle w:val="ListParagraph"/>
+        <w:numPr>
+          <w:ilvl w:val="1"/>
+          <w:numId w:val="3"/>
+        </w:numPr>
+        <w:spacing w:after="0" w:line="240" w:lineRule="auto"/>
+        <w:rPr>
+          <w:rFonts w:ascii="Times New Roman" w:eastAsia="Times New Roman" w:hAnsi="Times New Roman" w:cs="Times New Roman"/>
+          <w:bCs/>
+          <w:sz w:val="20"/>
+          <w:szCs w:val="24"/>
+        </w:rPr>
+      </w:pPr>
+      <w:r>
+        <w:rPr>
+          <w:rFonts w:ascii="Times New Roman" w:eastAsia="Times New Roman" w:hAnsi="Times New Roman" w:cs="Times New Roman"/>
+          <w:bCs/>
+          <w:sz w:val="20"/>
+          <w:szCs w:val="24"/>
+        </w:rPr>
+        <w:t xml:space="preserve">Launch </w:t>
+      </w:r>
+      <w:proofErr w:type="spellStart"/>
+      <w:r>
+        <w:rPr>
+          <w:rFonts w:ascii="Times New Roman" w:eastAsia="Times New Roman" w:hAnsi="Times New Roman" w:cs="Times New Roman"/>
+          <w:bCs/>
+          <w:sz w:val="20"/>
+          <w:szCs w:val="24"/>
+        </w:rPr>
+        <w:t>MobaXterm</w:t>
+      </w:r>
+      <w:proofErr w:type="spellEnd"/>
+      <w:r>
+        <w:rPr>
+          <w:rFonts w:ascii="Times New Roman" w:eastAsia="Times New Roman" w:hAnsi="Times New Roman" w:cs="Times New Roman"/>
+          <w:bCs/>
+          <w:sz w:val="20"/>
+          <w:szCs w:val="24"/>
+        </w:rPr>
+        <w:t xml:space="preserve">, SSH into </w:t>
+      </w:r>
+      <w:r>
+        <w:rPr>
+          <w:rFonts w:ascii="Times New Roman" w:eastAsia="Times New Roman" w:hAnsi="Times New Roman" w:cs="Times New Roman"/>
+          <w:bCs/>
+          <w:i/>
+          <w:iCs/>
+          <w:sz w:val="20"/>
+          <w:szCs w:val="24"/>
+        </w:rPr>
+        <w:t>snowman.greta.occ.harvard.edu</w:t>
+      </w:r>
+    </w:p>
+    <w:p>
+      <w:pPr>
+        <w:pStyle w:val="ListParagraph"/>
+        <w:numPr>
+          <w:ilvl w:val="1"/>
+          <w:numId w:val="3"/>
+        </w:numPr>
+        <w:spacing w:after="0" w:line="240" w:lineRule="auto"/>
+        <w:rPr>
+          <w:rFonts w:ascii="Times New Roman" w:eastAsia="Times New Roman" w:hAnsi="Times New Roman" w:cs="Times New Roman"/>
+          <w:bCs/>
+          <w:sz w:val="20"/>
+          <w:szCs w:val="24"/>
+        </w:rPr>
+      </w:pPr>
+      <w:r>
+        <w:rPr>
+          <w:rFonts w:ascii="Times New Roman" w:eastAsia="Times New Roman" w:hAnsi="Times New Roman" w:cs="Times New Roman"/>
+          <w:bCs/>
+          <w:sz w:val="20"/>
+          <w:szCs w:val="24"/>
+        </w:rPr>
+        <w:t>cd into directory “/home/</w:t>
+      </w:r>
+      <w:proofErr w:type="spellStart"/>
+      <w:r>
+        <w:rPr>
+          <w:rFonts w:ascii="Times New Roman" w:eastAsia="Times New Roman" w:hAnsi="Times New Roman" w:cs="Times New Roman"/>
+          <w:bCs/>
+          <w:sz w:val="20"/>
+          <w:szCs w:val="24"/>
+        </w:rPr>
+        <w:t>gtest</w:t>
+      </w:r>
+      <w:proofErr w:type="spellEnd"/>
+      <w:r>
+        <w:rPr>
+          <w:rFonts w:ascii="Times New Roman" w:eastAsia="Times New Roman" w:hAnsi="Times New Roman" w:cs="Times New Roman"/>
+          <w:bCs/>
+          <w:sz w:val="20"/>
+          <w:szCs w:val="24"/>
+        </w:rPr>
+        <w:t>/Tools/BEAT/aux”</w:t>
+      </w:r>
+    </w:p>
+    <w:p>
+      <w:pPr>
+        <w:pStyle w:val="ListParagraph"/>
+        <w:numPr>
+          <w:ilvl w:val="1"/>
+          <w:numId w:val="3"/>
+        </w:numPr>
+        <w:spacing w:after="0" w:line="240" w:lineRule="auto"/>
+        <w:rPr>
+          <w:rFonts w:ascii="Times New Roman" w:eastAsia="Times New Roman" w:hAnsi="Times New Roman" w:cs="Times New Roman"/>
+          <w:bCs/>
+          <w:sz w:val="20"/>
+          <w:szCs w:val="24"/>
+        </w:rPr>
+      </w:pPr>
+      <w:r>
+        <w:rPr>
+          <w:rFonts w:ascii="Times New Roman" w:eastAsia="Times New Roman" w:hAnsi="Times New Roman" w:cs="Times New Roman"/>
+          <w:bCs/>
+          <w:sz w:val="20"/>
+          <w:szCs w:val="24"/>
+        </w:rPr>
+        <w:t xml:space="preserve">Copy file “CONTANT-DBE-VALUES.txt” to “CONSTANT-DBE-VALUES-yyyyddd.txt” (where </w:t>
+      </w:r>
+      <w:proofErr w:type="spellStart"/>
+      <w:r>
+        <w:rPr>
+          <w:rFonts w:ascii="Times New Roman" w:eastAsia="Times New Roman" w:hAnsi="Times New Roman" w:cs="Times New Roman"/>
+          <w:bCs/>
+          <w:sz w:val="20"/>
+          <w:szCs w:val="24"/>
+        </w:rPr>
+        <w:t>yyyyddd</w:t>
+      </w:r>
+      <w:proofErr w:type="spellEnd"/>
+      <w:r>
+        <w:rPr>
+          <w:rFonts w:ascii="Times New Roman" w:eastAsia="Times New Roman" w:hAnsi="Times New Roman" w:cs="Times New Roman"/>
+          <w:bCs/>
+          <w:sz w:val="20"/>
+          <w:szCs w:val="24"/>
+        </w:rPr>
+        <w:t xml:space="preserve"> is the last day of the biannual that just ended.)</w:t>
+      </w:r>
+    </w:p>
+    <w:p>
+      <w:pPr>
+        <w:pStyle w:val="ListParagraph"/>
+        <w:numPr>
+          <w:ilvl w:val="2"/>
+          <w:numId w:val="3"/>
+        </w:numPr>
+        <w:spacing w:after="0" w:line="240" w:lineRule="auto"/>
+        <w:rPr>
+          <w:rFonts w:ascii="Times New Roman" w:eastAsia="Times New Roman" w:hAnsi="Times New Roman" w:cs="Times New Roman"/>
+          <w:bCs/>
+          <w:sz w:val="20"/>
+          <w:szCs w:val="24"/>
+        </w:rPr>
+      </w:pPr>
+      <w:r>
+        <w:rPr>
+          <w:rFonts w:ascii="Times New Roman" w:eastAsia="Times New Roman" w:hAnsi="Times New Roman" w:cs="Times New Roman"/>
+          <w:bCs/>
+          <w:sz w:val="20"/>
+          <w:szCs w:val="24"/>
+        </w:rPr>
+        <w:t xml:space="preserve">cp </w:t>
+      </w:r>
+      <w:r>
+        <w:rPr>
+          <w:rFonts w:ascii="Times New Roman" w:eastAsia="Times New Roman" w:hAnsi="Times New Roman" w:cs="Times New Roman"/>
+          <w:bCs/>
+          <w:sz w:val="20"/>
+          <w:szCs w:val="24"/>
+        </w:rPr>
+        <w:t>CONTANT-DBE-VALUES.txt</w:t>
+      </w:r>
+      <w:r>
+        <w:rPr>
+          <w:rFonts w:ascii="Times New Roman" w:eastAsia="Times New Roman" w:hAnsi="Times New Roman" w:cs="Times New Roman"/>
+          <w:bCs/>
+          <w:sz w:val="20"/>
+          <w:szCs w:val="24"/>
+        </w:rPr>
+        <w:t xml:space="preserve"> </w:t>
+      </w:r>
+      <w:r>
+        <w:rPr>
+          <w:rFonts w:ascii="Times New Roman" w:eastAsia="Times New Roman" w:hAnsi="Times New Roman" w:cs="Times New Roman"/>
+          <w:bCs/>
+          <w:sz w:val="20"/>
+          <w:szCs w:val="24"/>
+        </w:rPr>
+        <w:t>CONTANT-DBE-VALUES</w:t>
+      </w:r>
+      <w:r>
+        <w:rPr>
+          <w:rFonts w:ascii="Times New Roman" w:eastAsia="Times New Roman" w:hAnsi="Times New Roman" w:cs="Times New Roman"/>
+          <w:bCs/>
+          <w:sz w:val="20"/>
+          <w:szCs w:val="24"/>
+        </w:rPr>
+        <w:t>-yyyyddd</w:t>
+      </w:r>
+      <w:r>
+        <w:rPr>
+          <w:rFonts w:ascii="Times New Roman" w:eastAsia="Times New Roman" w:hAnsi="Times New Roman" w:cs="Times New Roman"/>
+          <w:bCs/>
+          <w:sz w:val="20"/>
+          <w:szCs w:val="24"/>
+        </w:rPr>
+        <w:t>.txt</w:t>
+      </w:r>
+    </w:p>
+    <w:p>
+      <w:pPr>
+        <w:pStyle w:val="ListParagraph"/>
+        <w:numPr>
+          <w:ilvl w:val="1"/>
+          <w:numId w:val="3"/>
+        </w:numPr>
+        <w:spacing w:after="0" w:line="240" w:lineRule="auto"/>
+        <w:rPr>
+          <w:rFonts w:ascii="Times New Roman" w:eastAsia="Times New Roman" w:hAnsi="Times New Roman" w:cs="Times New Roman"/>
+          <w:bCs/>
+          <w:sz w:val="20"/>
+          <w:szCs w:val="24"/>
+        </w:rPr>
+      </w:pPr>
+      <w:r>
+        <w:rPr>
+          <w:rFonts w:ascii="Times New Roman" w:eastAsia="Times New Roman" w:hAnsi="Times New Roman" w:cs="Times New Roman"/>
+          <w:bCs/>
+          <w:sz w:val="20"/>
+          <w:szCs w:val="24"/>
+        </w:rPr>
+        <w:t>Open Daily Plots and look at the most recent few BEAT reports.</w:t>
+      </w:r>
+    </w:p>
+    <w:p>
+      <w:pPr>
+        <w:pStyle w:val="ListParagraph"/>
+        <w:numPr>
+          <w:ilvl w:val="2"/>
+          <w:numId w:val="3"/>
+        </w:numPr>
+        <w:spacing w:after="0" w:line="240" w:lineRule="auto"/>
+        <w:rPr>
+          <w:rFonts w:ascii="Times New Roman" w:eastAsia="Times New Roman" w:hAnsi="Times New Roman" w:cs="Times New Roman"/>
+          <w:bCs/>
+          <w:sz w:val="20"/>
+          <w:szCs w:val="24"/>
+        </w:rPr>
+      </w:pPr>
+      <w:r>
+        <w:rPr>
+          <w:rFonts w:ascii="Times New Roman" w:eastAsia="Times New Roman" w:hAnsi="Times New Roman" w:cs="Times New Roman"/>
+          <w:bCs/>
+          <w:sz w:val="20"/>
+          <w:szCs w:val="24"/>
+        </w:rPr>
+        <w:t xml:space="preserve">Searching for when BEAT reports passed through </w:t>
+      </w:r>
+      <w:proofErr w:type="spellStart"/>
+      <w:r>
+        <w:rPr>
+          <w:rFonts w:ascii="Times New Roman" w:eastAsia="Times New Roman" w:hAnsi="Times New Roman" w:cs="Times New Roman"/>
+          <w:bCs/>
+          <w:sz w:val="20"/>
+          <w:szCs w:val="24"/>
+        </w:rPr>
+        <w:t>submod</w:t>
+      </w:r>
+      <w:proofErr w:type="spellEnd"/>
+      <w:r>
+        <w:rPr>
+          <w:rFonts w:ascii="Times New Roman" w:eastAsia="Times New Roman" w:hAnsi="Times New Roman" w:cs="Times New Roman"/>
+          <w:bCs/>
+          <w:sz w:val="20"/>
+          <w:szCs w:val="24"/>
+        </w:rPr>
+        <w:t xml:space="preserve"> 127.</w:t>
+      </w:r>
+    </w:p>
+    <w:p>
+      <w:pPr>
+        <w:pStyle w:val="ListParagraph"/>
+        <w:numPr>
+          <w:ilvl w:val="2"/>
+          <w:numId w:val="3"/>
+        </w:numPr>
+        <w:spacing w:after="0" w:line="240" w:lineRule="auto"/>
+        <w:rPr>
+          <w:rFonts w:ascii="Times New Roman" w:eastAsia="Times New Roman" w:hAnsi="Times New Roman" w:cs="Times New Roman"/>
+          <w:bCs/>
+          <w:sz w:val="20"/>
+          <w:szCs w:val="24"/>
+        </w:rPr>
+      </w:pPr>
+      <w:r>
+        <w:rPr>
+          <w:rFonts w:ascii="Times New Roman" w:eastAsia="Times New Roman" w:hAnsi="Times New Roman" w:cs="Times New Roman"/>
+          <w:bCs/>
+          <w:sz w:val="20"/>
+          <w:szCs w:val="24"/>
+        </w:rPr>
+        <w:t xml:space="preserve">Note the “DBE Count” recorded for </w:t>
+      </w:r>
+      <w:proofErr w:type="spellStart"/>
+      <w:r>
+        <w:rPr>
+          <w:rFonts w:ascii="Times New Roman" w:eastAsia="Times New Roman" w:hAnsi="Times New Roman" w:cs="Times New Roman"/>
+          <w:bCs/>
+          <w:sz w:val="20"/>
+          <w:szCs w:val="24"/>
+        </w:rPr>
+        <w:t>submod</w:t>
+      </w:r>
+      <w:proofErr w:type="spellEnd"/>
+      <w:r>
+        <w:rPr>
+          <w:rFonts w:ascii="Times New Roman" w:eastAsia="Times New Roman" w:hAnsi="Times New Roman" w:cs="Times New Roman"/>
+          <w:bCs/>
+          <w:sz w:val="20"/>
+          <w:szCs w:val="24"/>
+        </w:rPr>
+        <w:t xml:space="preserve"> 127</w:t>
+      </w:r>
+    </w:p>
+    <w:p>
+      <w:pPr>
+        <w:pStyle w:val="ListParagraph"/>
+        <w:numPr>
+          <w:ilvl w:val="2"/>
+          <w:numId w:val="3"/>
+        </w:numPr>
+        <w:spacing w:after="0" w:line="240" w:lineRule="auto"/>
+        <w:rPr>
+          <w:rFonts w:ascii="Times New Roman" w:eastAsia="Times New Roman" w:hAnsi="Times New Roman" w:cs="Times New Roman"/>
+          <w:bCs/>
+          <w:sz w:val="20"/>
+          <w:szCs w:val="24"/>
+        </w:rPr>
+      </w:pPr>
+      <w:r>
+        <w:rPr>
+          <w:rFonts w:ascii="Times New Roman" w:eastAsia="Times New Roman" w:hAnsi="Times New Roman" w:cs="Times New Roman"/>
+          <w:bCs/>
+          <w:sz w:val="20"/>
+          <w:szCs w:val="24"/>
+        </w:rPr>
+        <w:lastRenderedPageBreak/>
+        <w:drawing>
+          <wp:inline distT="0" distB="0" distL="0" distR="0" wp14:anchorId="3AF33FD0" wp14:editId="070FE075">
+            <wp:extent cx="3934448" cy="2333767"/>
+            <wp:effectExtent l="0" t="0" r="9525" b="0"/>
+            <wp:docPr id="4" name="Picture 4"/>
+            <wp:cNvGraphicFramePr>
+              <a:graphicFrameLocks xmlns:a="http://schemas.openxmlformats.org/drawingml/2006/main" noChangeAspect="1"/>
+            </wp:cNvGraphicFramePr>
+            <a:graphic xmlns:a="http://schemas.openxmlformats.org/drawingml/2006/main">
+              <a:graphicData uri="http://schemas.openxmlformats.org/drawingml/2006/picture">
+                <pic:pic xmlns:pic="http://schemas.openxmlformats.org/drawingml/2006/picture">
+                  <pic:nvPicPr>
+                    <pic:cNvPr id="1" name=""/>
+                    <pic:cNvPicPr/>
+                  </pic:nvPicPr>
+                  <pic:blipFill>
+                    <a:blip r:embed="rId15"/>
+                    <a:stretch>
+                      <a:fillRect/>
+                    </a:stretch>
+                  </pic:blipFill>
+                  <pic:spPr>
+                    <a:xfrm>
+                      <a:off x="0" y="0"/>
+                      <a:ext cx="3953456" cy="2345042"/>
+                    </a:xfrm>
+                    <a:prstGeom prst="rect">
+                      <a:avLst/>
+                    </a:prstGeom>
+                  </pic:spPr>
+                </pic:pic>
+              </a:graphicData>
+            </a:graphic>
+          </wp:inline>
+        </w:drawing>
+      </w:r>
+    </w:p>
+    <w:p>
+      <w:pPr>
+        <w:pStyle w:val="ListParagraph"/>
+        <w:numPr>
+          <w:ilvl w:val="1"/>
+          <w:numId w:val="3"/>
+        </w:numPr>
+        <w:spacing w:after="0" w:line="240" w:lineRule="auto"/>
+        <w:rPr>
+          <w:rFonts w:ascii="Times New Roman" w:eastAsia="Times New Roman" w:hAnsi="Times New Roman" w:cs="Times New Roman"/>
+          <w:bCs/>
+          <w:sz w:val="20"/>
+          <w:szCs w:val="24"/>
+        </w:rPr>
+      </w:pPr>
+      <w:proofErr w:type="spellStart"/>
+      <w:r>
+        <w:rPr>
+          <w:rFonts w:ascii="Times New Roman" w:eastAsia="Times New Roman" w:hAnsi="Times New Roman" w:cs="Times New Roman"/>
+          <w:bCs/>
+          <w:sz w:val="20"/>
+          <w:szCs w:val="24"/>
+        </w:rPr>
+        <w:t>nedit</w:t>
+      </w:r>
+      <w:proofErr w:type="spellEnd"/>
+      <w:r>
+        <w:rPr>
+          <w:rFonts w:ascii="Times New Roman" w:eastAsia="Times New Roman" w:hAnsi="Times New Roman" w:cs="Times New Roman"/>
+          <w:bCs/>
+          <w:sz w:val="20"/>
+          <w:szCs w:val="24"/>
+        </w:rPr>
+        <w:t xml:space="preserve"> file “CONSTANT-DBE-VALUES.txt”</w:t>
+      </w:r>
+    </w:p>
+    <w:p>
+      <w:pPr>
+        <w:pStyle w:val="ListParagraph"/>
+        <w:numPr>
+          <w:ilvl w:val="2"/>
+          <w:numId w:val="3"/>
+        </w:numPr>
+        <w:spacing w:after="0" w:line="240" w:lineRule="auto"/>
+        <w:rPr>
+          <w:rFonts w:ascii="Times New Roman" w:eastAsia="Times New Roman" w:hAnsi="Times New Roman" w:cs="Times New Roman"/>
+          <w:bCs/>
+          <w:sz w:val="20"/>
+          <w:szCs w:val="24"/>
+        </w:rPr>
+      </w:pPr>
+      <w:proofErr w:type="spellStart"/>
+      <w:r>
+        <w:rPr>
+          <w:rFonts w:ascii="Times New Roman" w:eastAsia="Times New Roman" w:hAnsi="Times New Roman" w:cs="Times New Roman"/>
+          <w:bCs/>
+          <w:sz w:val="20"/>
+          <w:szCs w:val="24"/>
+        </w:rPr>
+        <w:t>nedit</w:t>
+      </w:r>
+      <w:proofErr w:type="spellEnd"/>
+      <w:r>
+        <w:rPr>
+          <w:rFonts w:ascii="Times New Roman" w:eastAsia="Times New Roman" w:hAnsi="Times New Roman" w:cs="Times New Roman"/>
+          <w:bCs/>
+          <w:sz w:val="20"/>
+          <w:szCs w:val="24"/>
+        </w:rPr>
+        <w:t xml:space="preserve"> </w:t>
+      </w:r>
+      <w:r>
+        <w:rPr>
+          <w:rFonts w:ascii="Times New Roman" w:eastAsia="Times New Roman" w:hAnsi="Times New Roman" w:cs="Times New Roman"/>
+          <w:bCs/>
+          <w:sz w:val="20"/>
+          <w:szCs w:val="24"/>
+        </w:rPr>
+        <w:t>CONSTANT-DBE-VALUES.txt</w:t>
+      </w:r>
+      <w:r>
+        <w:rPr>
+          <w:rFonts w:ascii="Times New Roman" w:eastAsia="Times New Roman" w:hAnsi="Times New Roman" w:cs="Times New Roman"/>
+          <w:bCs/>
+          <w:sz w:val="20"/>
+          <w:szCs w:val="24"/>
+        </w:rPr>
+        <w:t xml:space="preserve"> &amp;</w:t>
+      </w:r>
+    </w:p>
+    <w:p>
+      <w:pPr>
+        <w:pStyle w:val="ListParagraph"/>
+        <w:numPr>
+          <w:ilvl w:val="1"/>
+          <w:numId w:val="3"/>
+        </w:numPr>
+        <w:spacing w:after="0" w:line="240" w:lineRule="auto"/>
+        <w:rPr>
+          <w:rFonts w:ascii="Times New Roman" w:eastAsia="Times New Roman" w:hAnsi="Times New Roman" w:cs="Times New Roman"/>
+          <w:bCs/>
+          <w:sz w:val="20"/>
+          <w:szCs w:val="24"/>
+        </w:rPr>
+      </w:pPr>
+      <w:r>
+        <w:rPr>
+          <w:rFonts w:ascii="Times New Roman" w:eastAsia="Times New Roman" w:hAnsi="Times New Roman" w:cs="Times New Roman"/>
+          <w:bCs/>
+          <w:sz w:val="20"/>
+          <w:szCs w:val="24"/>
+        </w:rPr>
+        <w:t xml:space="preserve">Add a new entry for the just ended biannual period (example added the 2026031 </w:t>
+      </w:r>
+      <w:proofErr w:type="gramStart"/>
+      <w:r>
+        <w:rPr>
+          <w:rFonts w:ascii="Times New Roman" w:eastAsia="Times New Roman" w:hAnsi="Times New Roman" w:cs="Times New Roman"/>
+          <w:bCs/>
+          <w:sz w:val="20"/>
+          <w:szCs w:val="24"/>
+        </w:rPr>
+        <w:t>entry</w:t>
+      </w:r>
+      <w:proofErr w:type="gramEnd"/>
+      <w:r>
+        <w:rPr>
+          <w:rFonts w:ascii="Times New Roman" w:eastAsia="Times New Roman" w:hAnsi="Times New Roman" w:cs="Times New Roman"/>
+          <w:bCs/>
+          <w:sz w:val="20"/>
+          <w:szCs w:val="24"/>
+        </w:rPr>
+        <w:t xml:space="preserve"> after 2026:031)</w:t>
+      </w:r>
+    </w:p>
+    <w:p>
+      <w:pPr>
+        <w:pStyle w:val="ListParagraph"/>
+        <w:numPr>
+          <w:ilvl w:val="1"/>
+          <w:numId w:val="3"/>
+        </w:numPr>
+        <w:spacing w:after="0" w:line="240" w:lineRule="auto"/>
+        <w:rPr>
+          <w:rFonts w:ascii="Times New Roman" w:eastAsia="Times New Roman" w:hAnsi="Times New Roman" w:cs="Times New Roman"/>
+          <w:bCs/>
+          <w:sz w:val="20"/>
+          <w:szCs w:val="24"/>
+        </w:rPr>
+      </w:pPr>
+      <w:r>
+        <w:rPr>
+          <w:rFonts w:ascii="Times New Roman" w:eastAsia="Times New Roman" w:hAnsi="Times New Roman" w:cs="Times New Roman"/>
+          <w:bCs/>
+          <w:sz w:val="20"/>
+          <w:szCs w:val="24"/>
+        </w:rPr>
+        <w:t>Take previous value for SSR-B and add the DBE count value found in BEAT reports (from Daily Plots). Note, this value rolls over at 7. 8 becomes 0 again.</w:t>
+      </w:r>
+    </w:p>
+    <w:p>
+      <w:pPr>
+        <w:pStyle w:val="ListParagraph"/>
+        <w:numPr>
+          <w:ilvl w:val="2"/>
+          <w:numId w:val="3"/>
+        </w:numPr>
+        <w:spacing w:after="0" w:line="240" w:lineRule="auto"/>
+        <w:rPr>
+          <w:rFonts w:ascii="Times New Roman" w:eastAsia="Times New Roman" w:hAnsi="Times New Roman" w:cs="Times New Roman"/>
+          <w:bCs/>
+          <w:sz w:val="20"/>
+          <w:szCs w:val="24"/>
+        </w:rPr>
+      </w:pPr>
+      <w:r>
+        <w:rPr>
+          <w:rFonts w:ascii="Times New Roman" w:eastAsia="Times New Roman" w:hAnsi="Times New Roman" w:cs="Times New Roman"/>
+          <w:bCs/>
+          <w:sz w:val="20"/>
+          <w:szCs w:val="24"/>
+        </w:rPr>
+        <w:drawing>
+          <wp:inline distT="0" distB="0" distL="0" distR="0" wp14:anchorId="784F6ABC" wp14:editId="3E6DAFA9">
+            <wp:extent cx="3664424" cy="2041664"/>
+            <wp:effectExtent l="0" t="0" r="0" b="0"/>
+            <wp:docPr id="5" name="Picture 5"/>
+            <wp:cNvGraphicFramePr>
+              <a:graphicFrameLocks xmlns:a="http://schemas.openxmlformats.org/drawingml/2006/main" noChangeAspect="1"/>
+            </wp:cNvGraphicFramePr>
+            <a:graphic xmlns:a="http://schemas.openxmlformats.org/drawingml/2006/main">
+              <a:graphicData uri="http://schemas.openxmlformats.org/drawingml/2006/picture">
+                <pic:pic xmlns:pic="http://schemas.openxmlformats.org/drawingml/2006/picture">
+                  <pic:nvPicPr>
+                    <pic:cNvPr id="1" name=""/>
+                    <pic:cNvPicPr/>
+                  </pic:nvPicPr>
+                  <pic:blipFill>
+                    <a:blip r:embed="rId16"/>
+                    <a:stretch>
+                      <a:fillRect/>
+                    </a:stretch>
+                  </pic:blipFill>
+                  <pic:spPr>
+                    <a:xfrm>
+                      <a:off x="0" y="0"/>
+                      <a:ext cx="3673839" cy="2046910"/>
+                    </a:xfrm>
+                    <a:prstGeom prst="rect">
+                      <a:avLst/>
+                    </a:prstGeom>
+                  </pic:spPr>
+                </pic:pic>
+              </a:graphicData>
+            </a:graphic>
+          </wp:inline>
+        </w:drawing>
+      </w:r>
+    </w:p>
+    <w:p>
+      <w:pPr>
+        <w:pStyle w:val="ListParagraph"/>
+        <w:numPr>
+          <w:ilvl w:val="1"/>
+          <w:numId w:val="3"/>
+        </w:numPr>
+        <w:spacing w:after="0" w:line="240" w:lineRule="auto"/>
+        <w:rPr>
+          <w:rFonts w:ascii="Times New Roman" w:eastAsia="Times New Roman" w:hAnsi="Times New Roman" w:cs="Times New Roman"/>
+          <w:bCs/>
+          <w:sz w:val="20"/>
+          <w:szCs w:val="24"/>
+        </w:rPr>
+      </w:pPr>
+      <w:r>
+        <w:rPr>
+          <w:rFonts w:ascii="Times New Roman" w:eastAsia="Times New Roman" w:hAnsi="Times New Roman" w:cs="Times New Roman"/>
+          <w:bCs/>
+          <w:sz w:val="20"/>
+          <w:szCs w:val="24"/>
+        </w:rPr>
+        <w:t xml:space="preserve">Test the BEAT tool. Checking that it omits the </w:t>
+      </w:r>
+      <w:proofErr w:type="spellStart"/>
+      <w:r>
+        <w:rPr>
+          <w:rFonts w:ascii="Times New Roman" w:eastAsia="Times New Roman" w:hAnsi="Times New Roman" w:cs="Times New Roman"/>
+          <w:bCs/>
+          <w:sz w:val="20"/>
+          <w:szCs w:val="24"/>
+        </w:rPr>
+        <w:t>submod</w:t>
+      </w:r>
+      <w:proofErr w:type="spellEnd"/>
+      <w:r>
+        <w:rPr>
+          <w:rFonts w:ascii="Times New Roman" w:eastAsia="Times New Roman" w:hAnsi="Times New Roman" w:cs="Times New Roman"/>
+          <w:bCs/>
+          <w:sz w:val="20"/>
+          <w:szCs w:val="24"/>
+        </w:rPr>
+        <w:t xml:space="preserve"> 127 DBEs.</w:t>
+      </w:r>
+    </w:p>
+    <w:p>
+      <w:pPr>
+        <w:pStyle w:val="ListParagraph"/>
+        <w:numPr>
+          <w:ilvl w:val="2"/>
+          <w:numId w:val="3"/>
+        </w:numPr>
+        <w:spacing w:after="0" w:line="240" w:lineRule="auto"/>
+        <w:rPr>
+          <w:rFonts w:ascii="Times New Roman" w:eastAsia="Times New Roman" w:hAnsi="Times New Roman" w:cs="Times New Roman"/>
+          <w:bCs/>
+          <w:sz w:val="20"/>
+          <w:szCs w:val="24"/>
+        </w:rPr>
+      </w:pPr>
+      <w:r>
+        <w:rPr>
+          <w:rFonts w:ascii="Times New Roman" w:eastAsia="Times New Roman" w:hAnsi="Times New Roman" w:cs="Times New Roman"/>
+          <w:bCs/>
+          <w:sz w:val="20"/>
+          <w:szCs w:val="24"/>
+        </w:rPr>
+        <w:t>cd “</w:t>
+      </w:r>
+      <w:r>
+        <w:rPr>
+          <w:rFonts w:ascii="Times New Roman" w:eastAsia="Times New Roman" w:hAnsi="Times New Roman" w:cs="Times New Roman"/>
+          <w:bCs/>
+          <w:sz w:val="20"/>
+          <w:szCs w:val="24"/>
+        </w:rPr>
+        <w:t>/home/</w:t>
+      </w:r>
+      <w:proofErr w:type="spellStart"/>
+      <w:r>
+        <w:rPr>
+          <w:rFonts w:ascii="Times New Roman" w:eastAsia="Times New Roman" w:hAnsi="Times New Roman" w:cs="Times New Roman"/>
+          <w:bCs/>
+          <w:sz w:val="20"/>
+          <w:szCs w:val="24"/>
+        </w:rPr>
+        <w:t>gtest</w:t>
+      </w:r>
+      <w:proofErr w:type="spellEnd"/>
+      <w:r>
+        <w:rPr>
+          <w:rFonts w:ascii="Times New Roman" w:eastAsia="Times New Roman" w:hAnsi="Times New Roman" w:cs="Times New Roman"/>
+          <w:bCs/>
+          <w:sz w:val="20"/>
+          <w:szCs w:val="24"/>
+        </w:rPr>
+        <w:t>/Tools/BEAT/bin</w:t>
+      </w:r>
+      <w:r>
+        <w:rPr>
+          <w:rFonts w:ascii="Times New Roman" w:eastAsia="Times New Roman" w:hAnsi="Times New Roman" w:cs="Times New Roman"/>
+          <w:bCs/>
+          <w:sz w:val="20"/>
+          <w:szCs w:val="24"/>
+        </w:rPr>
+        <w:t>”</w:t>
+      </w:r>
+    </w:p>
+    <w:p>
+      <w:pPr>
+        <w:pStyle w:val="ListParagraph"/>
+        <w:numPr>
+          <w:ilvl w:val="2"/>
+          <w:numId w:val="3"/>
+        </w:numPr>
+        <w:spacing w:after="0" w:line="240" w:lineRule="auto"/>
+        <w:rPr>
+          <w:rFonts w:ascii="Times New Roman" w:eastAsia="Times New Roman" w:hAnsi="Times New Roman" w:cs="Times New Roman"/>
+          <w:bCs/>
+          <w:sz w:val="20"/>
+          <w:szCs w:val="24"/>
+        </w:rPr>
+      </w:pPr>
+      <w:proofErr w:type="gramStart"/>
+      <w:r>
+        <w:rPr>
+          <w:rFonts w:ascii="Times New Roman" w:eastAsia="Times New Roman" w:hAnsi="Times New Roman" w:cs="Times New Roman"/>
+          <w:bCs/>
+          <w:sz w:val="20"/>
+          <w:szCs w:val="24"/>
+        </w:rPr>
+        <w:t>./</w:t>
+      </w:r>
+      <w:proofErr w:type="spellStart"/>
+      <w:proofErr w:type="gramEnd"/>
+      <w:r>
+        <w:rPr>
+          <w:rFonts w:ascii="Times New Roman" w:eastAsia="Times New Roman" w:hAnsi="Times New Roman" w:cs="Times New Roman"/>
+          <w:bCs/>
+          <w:sz w:val="20"/>
+          <w:szCs w:val="24"/>
+        </w:rPr>
+        <w:t>run_beat</w:t>
+      </w:r>
+      <w:proofErr w:type="spellEnd"/>
+      <w:r>
+        <w:rPr>
+          <w:rFonts w:ascii="Times New Roman" w:eastAsia="Times New Roman" w:hAnsi="Times New Roman" w:cs="Times New Roman"/>
+          <w:bCs/>
+          <w:sz w:val="20"/>
+          <w:szCs w:val="24"/>
+        </w:rPr>
+        <w:t xml:space="preserve"> &amp; (to launch BEAT)</w:t>
+      </w:r>
+    </w:p>
+    <w:p>
+      <w:pPr>
+        <w:pStyle w:val="ListParagraph"/>
+        <w:numPr>
+          <w:ilvl w:val="2"/>
+          <w:numId w:val="3"/>
+        </w:numPr>
+        <w:spacing w:after="0" w:line="240" w:lineRule="auto"/>
+        <w:rPr>
+          <w:rFonts w:ascii="Times New Roman" w:eastAsia="Times New Roman" w:hAnsi="Times New Roman" w:cs="Times New Roman"/>
+          <w:bCs/>
+          <w:sz w:val="20"/>
+          <w:szCs w:val="24"/>
+        </w:rPr>
+      </w:pPr>
+      <w:r>
+        <w:rPr>
+          <w:rFonts w:ascii="Times New Roman" w:eastAsia="Times New Roman" w:hAnsi="Times New Roman" w:cs="Times New Roman"/>
+          <w:bCs/>
+          <w:sz w:val="20"/>
+          <w:szCs w:val="24"/>
+        </w:rPr>
+        <w:t xml:space="preserve">Click the “Run BEAT” green button and select a few different </w:t>
+      </w:r>
+      <w:proofErr w:type="gramStart"/>
+      <w:r>
+        <w:rPr>
+          <w:rFonts w:ascii="Times New Roman" w:eastAsia="Times New Roman" w:hAnsi="Times New Roman" w:cs="Times New Roman"/>
+          <w:bCs/>
+          <w:sz w:val="20"/>
+          <w:szCs w:val="24"/>
+        </w:rPr>
+        <w:t>“.</w:t>
+      </w:r>
+      <w:proofErr w:type="spellStart"/>
+      <w:r>
+        <w:rPr>
+          <w:rFonts w:ascii="Times New Roman" w:eastAsia="Times New Roman" w:hAnsi="Times New Roman" w:cs="Times New Roman"/>
+          <w:bCs/>
+          <w:sz w:val="20"/>
+          <w:szCs w:val="24"/>
+        </w:rPr>
+        <w:t>bti</w:t>
+      </w:r>
+      <w:proofErr w:type="spellEnd"/>
+      <w:proofErr w:type="gramEnd"/>
+      <w:r>
+        <w:rPr>
+          <w:rFonts w:ascii="Times New Roman" w:eastAsia="Times New Roman" w:hAnsi="Times New Roman" w:cs="Times New Roman"/>
+          <w:bCs/>
+          <w:sz w:val="20"/>
+          <w:szCs w:val="24"/>
+        </w:rPr>
+        <w:t xml:space="preserve">” files that had previously shown repeating DBEs on </w:t>
+      </w:r>
+      <w:proofErr w:type="spellStart"/>
+      <w:r>
+        <w:rPr>
+          <w:rFonts w:ascii="Times New Roman" w:eastAsia="Times New Roman" w:hAnsi="Times New Roman" w:cs="Times New Roman"/>
+          <w:bCs/>
+          <w:sz w:val="20"/>
+          <w:szCs w:val="24"/>
+        </w:rPr>
+        <w:t>submod</w:t>
+      </w:r>
+      <w:proofErr w:type="spellEnd"/>
+      <w:r>
+        <w:rPr>
+          <w:rFonts w:ascii="Times New Roman" w:eastAsia="Times New Roman" w:hAnsi="Times New Roman" w:cs="Times New Roman"/>
+          <w:bCs/>
+          <w:sz w:val="20"/>
+          <w:szCs w:val="24"/>
+        </w:rPr>
+        <w:t xml:space="preserve"> 127.</w:t>
+      </w:r>
+    </w:p>
+    <w:p>
+      <w:pPr>
+        <w:pStyle w:val="ListParagraph"/>
+        <w:numPr>
+          <w:ilvl w:val="2"/>
+          <w:numId w:val="3"/>
+        </w:numPr>
+        <w:spacing w:after="0" w:line="240" w:lineRule="auto"/>
+        <w:rPr>
+          <w:rFonts w:ascii="Times New Roman" w:eastAsia="Times New Roman" w:hAnsi="Times New Roman" w:cs="Times New Roman"/>
+          <w:bCs/>
+          <w:sz w:val="20"/>
+          <w:szCs w:val="24"/>
+        </w:rPr>
+      </w:pPr>
+      <w:r>
+        <w:rPr>
+          <w:rFonts w:ascii="Times New Roman" w:eastAsia="Times New Roman" w:hAnsi="Times New Roman" w:cs="Times New Roman"/>
+          <w:bCs/>
+          <w:sz w:val="20"/>
+          <w:szCs w:val="24"/>
+        </w:rPr>
+        <w:t>DON’T SAVE FILES. JUST RUN AND LOOK AT REPORTS.</w:t>
+      </w:r>
+    </w:p>
+    <w:p>
+      <w:pPr>
+        <w:pStyle w:val="ListParagraph"/>
+        <w:numPr>
+          <w:ilvl w:val="1"/>
+          <w:numId w:val="3"/>
+        </w:numPr>
+        <w:spacing w:after="0" w:line="240" w:lineRule="auto"/>
+        <w:rPr>
+          <w:rFonts w:ascii="Times New Roman" w:eastAsia="Times New Roman" w:hAnsi="Times New Roman" w:cs="Times New Roman"/>
+          <w:bCs/>
+          <w:sz w:val="20"/>
+          <w:szCs w:val="24"/>
+        </w:rPr>
+      </w:pPr>
+      <w:r>
+        <w:rPr>
+          <w:rFonts w:ascii="Times New Roman" w:eastAsia="Times New Roman" w:hAnsi="Times New Roman" w:cs="Times New Roman"/>
+          <w:bCs/>
+          <w:sz w:val="20"/>
+          <w:szCs w:val="24"/>
+        </w:rPr>
+        <w:t>SVN Commit two new files to SVN Repo.</w:t>
+      </w:r>
+    </w:p>
+    <w:p>
+      <w:pPr>
+        <w:pStyle w:val="ListParagraph"/>
+        <w:numPr>
+          <w:ilvl w:val="2"/>
+          <w:numId w:val="3"/>
+        </w:numPr>
+        <w:spacing w:after="0" w:line="240" w:lineRule="auto"/>
+        <w:rPr>
+          <w:rFonts w:ascii="Times New Roman" w:eastAsia="Times New Roman" w:hAnsi="Times New Roman" w:cs="Times New Roman"/>
+          <w:bCs/>
+          <w:sz w:val="20"/>
+          <w:szCs w:val="24"/>
+        </w:rPr>
+      </w:pPr>
+      <w:r>
+        <w:rPr>
+          <w:rFonts w:ascii="Times New Roman" w:eastAsia="Times New Roman" w:hAnsi="Times New Roman" w:cs="Times New Roman"/>
+          <w:bCs/>
+          <w:sz w:val="20"/>
+          <w:szCs w:val="24"/>
+        </w:rPr>
+        <w:t>cd “</w:t>
+      </w:r>
+      <w:r>
+        <w:rPr>
+          <w:rFonts w:ascii="Times New Roman" w:eastAsia="Times New Roman" w:hAnsi="Times New Roman" w:cs="Times New Roman"/>
+          <w:bCs/>
+          <w:sz w:val="20"/>
+          <w:szCs w:val="24"/>
+        </w:rPr>
+        <w:t>/home/</w:t>
+      </w:r>
+      <w:proofErr w:type="spellStart"/>
+      <w:r>
+        <w:rPr>
+          <w:rFonts w:ascii="Times New Roman" w:eastAsia="Times New Roman" w:hAnsi="Times New Roman" w:cs="Times New Roman"/>
+          <w:bCs/>
+          <w:sz w:val="20"/>
+          <w:szCs w:val="24"/>
+        </w:rPr>
+        <w:t>gtest</w:t>
+      </w:r>
+      <w:proofErr w:type="spellEnd"/>
+      <w:r>
+        <w:rPr>
+          <w:rFonts w:ascii="Times New Roman" w:eastAsia="Times New Roman" w:hAnsi="Times New Roman" w:cs="Times New Roman"/>
+          <w:bCs/>
+          <w:sz w:val="20"/>
+          <w:szCs w:val="24"/>
+        </w:rPr>
+        <w:t>/Tools/BEAT/</w:t>
+      </w:r>
+      <w:r>
+        <w:rPr>
+          <w:rFonts w:ascii="Times New Roman" w:eastAsia="Times New Roman" w:hAnsi="Times New Roman" w:cs="Times New Roman"/>
+          <w:bCs/>
+          <w:sz w:val="20"/>
+          <w:szCs w:val="24"/>
+        </w:rPr>
+        <w:t>aux”</w:t>
+      </w:r>
+    </w:p>
+    <w:p>
+      <w:pPr>
+        <w:pStyle w:val="ListParagraph"/>
+        <w:numPr>
+          <w:ilvl w:val="2"/>
+          <w:numId w:val="3"/>
+        </w:numPr>
+        <w:spacing w:after="0" w:line="240" w:lineRule="auto"/>
+        <w:rPr>
+          <w:rFonts w:ascii="Times New Roman" w:eastAsia="Times New Roman" w:hAnsi="Times New Roman" w:cs="Times New Roman"/>
+          <w:bCs/>
+          <w:sz w:val="20"/>
+          <w:szCs w:val="24"/>
+        </w:rPr>
+      </w:pPr>
+      <w:r>
+        <w:rPr>
+          <w:rFonts w:ascii="Times New Roman" w:eastAsia="Times New Roman" w:hAnsi="Times New Roman" w:cs="Times New Roman"/>
+          <w:bCs/>
+          <w:sz w:val="20"/>
+          <w:szCs w:val="24"/>
+        </w:rPr>
+        <w:t>“</w:t>
+      </w:r>
+      <w:proofErr w:type="spellStart"/>
+      <w:proofErr w:type="gramStart"/>
+      <w:r>
+        <w:rPr>
+          <w:rFonts w:ascii="Times New Roman" w:eastAsia="Times New Roman" w:hAnsi="Times New Roman" w:cs="Times New Roman"/>
+          <w:bCs/>
+          <w:sz w:val="20"/>
+          <w:szCs w:val="24"/>
+        </w:rPr>
+        <w:t>su</w:t>
+      </w:r>
+      <w:proofErr w:type="spellEnd"/>
+      <w:proofErr w:type="gramEnd"/>
+      <w:r>
+        <w:rPr>
+          <w:rFonts w:ascii="Times New Roman" w:eastAsia="Times New Roman" w:hAnsi="Times New Roman" w:cs="Times New Roman"/>
+          <w:bCs/>
+          <w:sz w:val="20"/>
+          <w:szCs w:val="24"/>
+        </w:rPr>
+        <w:t xml:space="preserve"> </w:t>
+      </w:r>
+      <w:proofErr w:type="spellStart"/>
+      <w:r>
+        <w:rPr>
+          <w:rFonts w:ascii="Times New Roman" w:eastAsia="Times New Roman" w:hAnsi="Times New Roman" w:cs="Times New Roman"/>
+          <w:bCs/>
+          <w:sz w:val="20"/>
+          <w:szCs w:val="24"/>
+        </w:rPr>
+        <w:t>gtest</w:t>
+      </w:r>
+      <w:proofErr w:type="spellEnd"/>
+      <w:r>
+        <w:rPr>
+          <w:rFonts w:ascii="Times New Roman" w:eastAsia="Times New Roman" w:hAnsi="Times New Roman" w:cs="Times New Roman"/>
+          <w:bCs/>
+          <w:sz w:val="20"/>
+          <w:szCs w:val="24"/>
+        </w:rPr>
+        <w:t xml:space="preserve">” to switch user accounts. (Must ask for password to </w:t>
+      </w:r>
+      <w:proofErr w:type="spellStart"/>
+      <w:r>
+        <w:rPr>
+          <w:rFonts w:ascii="Times New Roman" w:eastAsia="Times New Roman" w:hAnsi="Times New Roman" w:cs="Times New Roman"/>
+          <w:bCs/>
+          <w:sz w:val="20"/>
+          <w:szCs w:val="24"/>
+        </w:rPr>
+        <w:t>gtest</w:t>
+      </w:r>
+      <w:proofErr w:type="spellEnd"/>
+      <w:r>
+        <w:rPr>
+          <w:rFonts w:ascii="Times New Roman" w:eastAsia="Times New Roman" w:hAnsi="Times New Roman" w:cs="Times New Roman"/>
+          <w:bCs/>
+          <w:sz w:val="20"/>
+          <w:szCs w:val="24"/>
+        </w:rPr>
+        <w:t xml:space="preserve"> account)</w:t>
+      </w:r>
+    </w:p>
+    <w:p>
+      <w:pPr>
+        <w:pStyle w:val="ListParagraph"/>
+        <w:numPr>
+          <w:ilvl w:val="2"/>
+          <w:numId w:val="3"/>
+        </w:numPr>
+        <w:spacing w:after="0" w:line="240" w:lineRule="auto"/>
+        <w:rPr>
+          <w:rFonts w:ascii="Times New Roman" w:eastAsia="Times New Roman" w:hAnsi="Times New Roman" w:cs="Times New Roman"/>
+          <w:bCs/>
+          <w:sz w:val="20"/>
+          <w:szCs w:val="24"/>
+        </w:rPr>
+      </w:pPr>
+      <w:r>
+        <w:rPr>
+          <w:rFonts w:ascii="Times New Roman" w:eastAsia="Times New Roman" w:hAnsi="Times New Roman" w:cs="Times New Roman"/>
+          <w:bCs/>
+          <w:sz w:val="20"/>
+          <w:szCs w:val="24"/>
+        </w:rPr>
+        <w:t>SVN add new file “</w:t>
+      </w:r>
+      <w:proofErr w:type="spellStart"/>
+      <w:r>
+        <w:rPr>
+          <w:rFonts w:ascii="Times New Roman" w:eastAsia="Times New Roman" w:hAnsi="Times New Roman" w:cs="Times New Roman"/>
+          <w:bCs/>
+          <w:sz w:val="20"/>
+          <w:szCs w:val="24"/>
+        </w:rPr>
+        <w:t>svn</w:t>
+      </w:r>
+      <w:proofErr w:type="spellEnd"/>
+      <w:r>
+        <w:rPr>
+          <w:rFonts w:ascii="Times New Roman" w:eastAsia="Times New Roman" w:hAnsi="Times New Roman" w:cs="Times New Roman"/>
+          <w:bCs/>
+          <w:sz w:val="20"/>
+          <w:szCs w:val="24"/>
+        </w:rPr>
+        <w:t xml:space="preserve"> add &lt;</w:t>
+      </w:r>
+      <w:r>
+        <w:rPr>
+          <w:rFonts w:ascii="Times New Roman" w:eastAsia="Times New Roman" w:hAnsi="Times New Roman" w:cs="Times New Roman"/>
+          <w:bCs/>
+          <w:sz w:val="20"/>
+          <w:szCs w:val="24"/>
+        </w:rPr>
+        <w:t xml:space="preserve"> </w:t>
+      </w:r>
+      <w:r>
+        <w:rPr>
+          <w:rFonts w:ascii="Times New Roman" w:eastAsia="Times New Roman" w:hAnsi="Times New Roman" w:cs="Times New Roman"/>
+          <w:bCs/>
+          <w:sz w:val="20"/>
+          <w:szCs w:val="24"/>
+        </w:rPr>
+        <w:t>CONSTANT-DBE-VALUES</w:t>
+      </w:r>
+      <w:r>
+        <w:rPr>
+          <w:rFonts w:ascii="Times New Roman" w:eastAsia="Times New Roman" w:hAnsi="Times New Roman" w:cs="Times New Roman"/>
+          <w:bCs/>
+          <w:sz w:val="20"/>
+          <w:szCs w:val="24"/>
+        </w:rPr>
+        <w:t>-yyyyddd.txt&gt;</w:t>
+      </w:r>
+    </w:p>
+    <w:p>
+      <w:pPr>
+        <w:pStyle w:val="ListParagraph"/>
+        <w:numPr>
+          <w:ilvl w:val="2"/>
+          <w:numId w:val="3"/>
+        </w:numPr>
+        <w:spacing w:after="0" w:line="240" w:lineRule="auto"/>
+        <w:rPr>
+          <w:rFonts w:ascii="Times New Roman" w:eastAsia="Times New Roman" w:hAnsi="Times New Roman" w:cs="Times New Roman"/>
+          <w:bCs/>
+          <w:sz w:val="20"/>
+          <w:szCs w:val="24"/>
+        </w:rPr>
+      </w:pPr>
+      <w:r>
+        <w:rPr>
+          <w:rFonts w:ascii="Times New Roman" w:eastAsia="Times New Roman" w:hAnsi="Times New Roman" w:cs="Times New Roman"/>
+          <w:bCs/>
+          <w:sz w:val="20"/>
+          <w:szCs w:val="24"/>
+        </w:rPr>
+        <w:t>SVN commit both files (</w:t>
+      </w:r>
+      <w:proofErr w:type="spellStart"/>
+      <w:r>
+        <w:rPr>
+          <w:rFonts w:ascii="Times New Roman" w:eastAsia="Times New Roman" w:hAnsi="Times New Roman" w:cs="Times New Roman"/>
+          <w:bCs/>
+          <w:sz w:val="20"/>
+          <w:szCs w:val="24"/>
+        </w:rPr>
+        <w:t>svn</w:t>
+      </w:r>
+      <w:proofErr w:type="spellEnd"/>
+      <w:r>
+        <w:rPr>
+          <w:rFonts w:ascii="Times New Roman" w:eastAsia="Times New Roman" w:hAnsi="Times New Roman" w:cs="Times New Roman"/>
+          <w:bCs/>
+          <w:sz w:val="20"/>
+          <w:szCs w:val="24"/>
+        </w:rPr>
+        <w:t xml:space="preserve"> commit -m “</w:t>
+      </w:r>
+      <w:r>
+        <w:rPr>
+          <w:rFonts w:ascii="Times New Roman" w:eastAsia="Times New Roman" w:hAnsi="Times New Roman" w:cs="Times New Roman"/>
+          <w:bCs/>
+          <w:sz w:val="20"/>
+          <w:szCs w:val="24"/>
+        </w:rPr>
+        <w:t>BEAT 3.4 - Updated expected value for submodule 127 of SSR-B in CONSTANT files for SSR-B prime swap</w:t>
+      </w:r>
+      <w:r>
+        <w:rPr>
+          <w:rFonts w:ascii="Times New Roman" w:eastAsia="Times New Roman" w:hAnsi="Times New Roman" w:cs="Times New Roman"/>
+          <w:bCs/>
+          <w:sz w:val="20"/>
+          <w:szCs w:val="24"/>
+        </w:rPr>
+        <w:t>”)</w:t>
+      </w:r>
+    </w:p>
+    <w:p>
+      <w:pPr>
+        <w:pStyle w:val="ListParagraph"/>
+        <w:numPr>
+          <w:ilvl w:val="1"/>
+          <w:numId w:val="3"/>
+        </w:numPr>
+        <w:spacing w:after="0" w:line="240" w:lineRule="auto"/>
+        <w:rPr>
+          <w:rFonts w:ascii="Times New Roman" w:eastAsia="Times New Roman" w:hAnsi="Times New Roman" w:cs="Times New Roman"/>
+          <w:bCs/>
+          <w:sz w:val="20"/>
+          <w:szCs w:val="24"/>
+        </w:rPr>
+      </w:pPr>
+      <w:r>
+        <w:rPr>
+          <w:rFonts w:ascii="Times New Roman" w:eastAsia="Times New Roman" w:hAnsi="Times New Roman" w:cs="Times New Roman"/>
+          <w:bCs/>
+          <w:sz w:val="20"/>
+          <w:szCs w:val="24"/>
+        </w:rPr>
+        <w:t>Create a CRF Jira ticket to track deployment of these files (</w:t>
+      </w:r>
+      <w:hyperlink r:id="rId17" w:history="1">
         <w:r>
           <w:rPr>
             <w:rStyle w:val="Hyperlink"/>
@@ -1999,9 +3815,8 @@
             <w:sz w:val="20"/>
             <w:szCs w:val="24"/>
           </w:rPr>
-          <w:t>Trending_files</w:t>
+          <w:t>https://occ-cfa.cfa.harvard.edu/browse/CRF-143</w:t>
         </w:r>
-        <w:proofErr w:type="spellEnd"/>
       </w:hyperlink>
       <w:r>
         <w:rPr>
@@ -2010,7 +3825,32 @@
           <w:sz w:val="20"/>
           <w:szCs w:val="24"/>
         </w:rPr>
-        <w:t xml:space="preserve"> open file “Clock Rate Trending.xlsx”</w:t>
+        <w:t>)</w:t>
+      </w:r>
+    </w:p>
+    <w:p>
+      <w:pPr>
+        <w:pStyle w:val="ListParagraph"/>
+        <w:numPr>
+          <w:ilvl w:val="2"/>
+          <w:numId w:val="3"/>
+        </w:numPr>
+        <w:spacing w:after="0" w:line="240" w:lineRule="auto"/>
+        <w:rPr>
+          <w:rFonts w:ascii="Times New Roman" w:eastAsia="Times New Roman" w:hAnsi="Times New Roman" w:cs="Times New Roman"/>
+          <w:bCs/>
+          <w:sz w:val="20"/>
+          <w:szCs w:val="24"/>
+        </w:rPr>
+      </w:pPr>
+      <w:r>
+        <w:rPr>
+          <w:rFonts w:ascii="Times New Roman" w:eastAsia="Times New Roman" w:hAnsi="Times New Roman" w:cs="Times New Roman"/>
+          <w:bCs/>
+          <w:sz w:val="20"/>
+          <w:szCs w:val="24"/>
+        </w:rPr>
+        <w:t>Include the commit hash number of the new/updated files.</w:t>
       </w:r>
     </w:p>
     <w:p>
@@ -2035,78 +3875,11 @@
           <w:sz w:val="20"/>
           <w:szCs w:val="24"/>
         </w:rPr>
-        <w:t xml:space="preserve">In “biannual” section, select the applicate data for your </w:t>
-      </w:r>
-      <w:r>
-        <w:rPr>
-          <w:rFonts w:ascii="Times New Roman" w:eastAsia="Times New Roman" w:hAnsi="Times New Roman" w:cs="Times New Roman"/>
-          <w:bCs/>
-          <w:sz w:val="20"/>
-          <w:szCs w:val="24"/>
-        </w:rPr>
-        <w:t>biannual period range.</w:t>
-      </w:r>
-    </w:p>
-    <w:p>
-      <w:pPr>
-        <w:pStyle w:val="ListParagraph"/>
-        <w:numPr>
-          <w:ilvl w:val="1"/>
-          <w:numId w:val="3"/>
-        </w:numPr>
-        <w:spacing w:after="0" w:line="240" w:lineRule="auto"/>
-        <w:rPr>
-          <w:rFonts w:ascii="Times New Roman" w:eastAsia="Times New Roman" w:hAnsi="Times New Roman" w:cs="Times New Roman"/>
-          <w:bCs/>
-          <w:sz w:val="20"/>
-          <w:szCs w:val="24"/>
-        </w:rPr>
-      </w:pPr>
-      <w:r>
-        <w:rPr>
-          <w:rFonts w:ascii="Times New Roman" w:eastAsia="Times New Roman" w:hAnsi="Times New Roman" w:cs="Times New Roman"/>
-          <w:bCs/>
-          <w:sz w:val="20"/>
-          <w:szCs w:val="24"/>
-        </w:rPr>
-        <w:t>Ensure “Mission” tab plot has data selected up to or beyond the biannual reporting period.</w:t>
-      </w:r>
-    </w:p>
-    <w:p>
-      <w:pPr>
-        <w:spacing w:after="0" w:line="240" w:lineRule="auto"/>
-        <w:rPr>
-          <w:rFonts w:ascii="Times New Roman" w:eastAsia="Times New Roman" w:hAnsi="Times New Roman" w:cs="Times New Roman"/>
-          <w:bCs/>
-          <w:sz w:val="20"/>
-          <w:szCs w:val="24"/>
-        </w:rPr>
-      </w:pPr>
-    </w:p>
-    <w:p>
-      <w:pPr>
-        <w:spacing w:after="0" w:line="240" w:lineRule="auto"/>
-        <w:rPr>
-          <w:rFonts w:ascii="Times New Roman" w:eastAsia="Times New Roman" w:hAnsi="Times New Roman" w:cs="Times New Roman"/>
-          <w:bCs/>
-          <w:sz w:val="20"/>
-          <w:szCs w:val="24"/>
-        </w:rPr>
-      </w:pPr>
-    </w:p>
-    <w:p>
-      <w:pPr>
-        <w:spacing w:after="0" w:line="240" w:lineRule="auto"/>
-        <w:rPr>
-          <w:rFonts w:ascii="Times New Roman" w:eastAsia="Times New Roman" w:hAnsi="Times New Roman" w:cs="Times New Roman"/>
-          <w:bCs/>
-          <w:sz w:val="20"/>
-          <w:szCs w:val="24"/>
-        </w:rPr>
-      </w:pPr>
+        <w:t>Once files are deployed, ensure that BEAT tool no longer produces output files that show DBEs on SSR-B submodule 127.</w:t>
+      </w:r>
     </w:p>
     <w:sectPr>
-      <w:headerReference w:type="default" r:id="rId12"/>
+      <w:headerReference w:type="default" r:id="rId18"/>
       <w:pgSz w:w="12240" w:h="15840"/>
       <w:pgMar w:top="1440" w:right="1440" w:bottom="1440" w:left="1440" w:header="720" w:footer="720" w:gutter="0"/>
       <w:cols w:space="720"/>
@@ -2216,7 +3989,39 @@
         <w:szCs w:val="16"/>
         <w:u w:val="none"/>
       </w:rPr>
-      <w:t>(as of 08/2024)</w:t>
+      <w:t>(as of 0</w:t>
+    </w:r>
+    <w:r>
+      <w:rPr>
+        <w:sz w:val="16"/>
+        <w:szCs w:val="16"/>
+        <w:u w:val="none"/>
+      </w:rPr>
+      <w:t>2</w:t>
+    </w:r>
+    <w:r>
+      <w:rPr>
+        <w:sz w:val="16"/>
+        <w:szCs w:val="16"/>
+        <w:u w:val="none"/>
+      </w:rPr>
+      <w:t>/202</w:t>
+    </w:r>
+    <w:r>
+      <w:rPr>
+        <w:sz w:val="16"/>
+        <w:szCs w:val="16"/>
+        <w:u w:val="none"/>
+      </w:rPr>
+      <w:t>6</w:t>
+    </w:r>
+    <w:r>
+      <w:rPr>
+        <w:sz w:val="16"/>
+        <w:szCs w:val="16"/>
+        <w:u w:val="none"/>
+      </w:rPr>
+      <w:t>)</w:t>
     </w:r>
   </w:p>
   <w:p>
@@ -2464,7 +4269,7 @@
   <w:abstractNum w:abstractNumId="2" w15:restartNumberingAfterBreak="0">
     <w:nsid w:val="3D621DE2"/>
     <w:multiLevelType w:val="hybridMultilevel"/>
-    <w:tmpl w:val="4EBAB4CC"/>
+    <w:tmpl w:val="C8005C64"/>
     <w:lvl w:ilvl="0" w:tplc="619C357E">
       <w:start w:val="1"/>
       <w:numFmt w:val="decimal"/>
@@ -2477,7 +4282,7 @@
         <w:rFonts w:hint="default"/>
       </w:rPr>
     </w:lvl>
-    <w:lvl w:ilvl="1" w:tplc="04090019">
+    <w:lvl w:ilvl="1" w:tplc="C21A1994">
       <w:start w:val="1"/>
       <w:numFmt w:val="lowerLetter"/>
       <w:lvlText w:val="%2."/>
@@ -2485,6 +4290,10 @@
       <w:pPr>
         <w:ind w:left="1080" w:hanging="360"/>
       </w:pPr>
+      <w:rPr>
+        <w:b w:val="0"/>
+        <w:bCs/>
+      </w:rPr>
     </w:lvl>
     <w:lvl w:ilvl="2" w:tplc="0409001B">
       <w:start w:val="1"/>

</xml_diff>